<commit_message>
Updated the document with the last specification.
</commit_message>
<xml_diff>
--- a/SOURCE/LOGR/LOGR Functional Technical Specification - Flat File Loading Format.docx
+++ b/SOURCE/LOGR/LOGR Functional Technical Specification - Flat File Loading Format.docx
@@ -348,7 +348,7 @@
       <w:bookmarkStart w:id="14" w:name="_Toc436186383"/>
       <w:bookmarkStart w:id="15" w:name="_Ref443793615"/>
       <w:bookmarkStart w:id="16" w:name="_Ref443793629"/>
-      <w:bookmarkStart w:id="17" w:name="_Toc364756741"/>
+      <w:bookmarkStart w:id="17" w:name="_Toc369636832"/>
       <w:r>
         <w:rPr>
           <w:lang w:val="en-US"/>
@@ -424,7 +424,7 @@
         <w:rPr>
           <w:noProof/>
         </w:rPr>
-        <w:instrText xml:space="preserve"> PAGEREF _Toc364756741 \h </w:instrText>
+        <w:instrText xml:space="preserve"> PAGEREF _Toc369636832 \h </w:instrText>
       </w:r>
       <w:r>
         <w:rPr>
@@ -486,7 +486,7 @@
         <w:rPr>
           <w:noProof/>
         </w:rPr>
-        <w:instrText xml:space="preserve"> PAGEREF _Toc364756742 \h </w:instrText>
+        <w:instrText xml:space="preserve"> PAGEREF _Toc369636833 \h </w:instrText>
       </w:r>
       <w:r>
         <w:rPr>
@@ -550,7 +550,7 @@
         <w:rPr>
           <w:noProof/>
         </w:rPr>
-        <w:instrText xml:space="preserve"> PAGEREF _Toc364756743 \h </w:instrText>
+        <w:instrText xml:space="preserve"> PAGEREF _Toc369636834 \h </w:instrText>
       </w:r>
       <w:r>
         <w:rPr>
@@ -612,7 +612,7 @@
         <w:rPr>
           <w:noProof/>
         </w:rPr>
-        <w:instrText xml:space="preserve"> PAGEREF _Toc364756744 \h </w:instrText>
+        <w:instrText xml:space="preserve"> PAGEREF _Toc369636835 \h </w:instrText>
       </w:r>
       <w:r>
         <w:rPr>
@@ -674,7 +674,7 @@
         <w:rPr>
           <w:noProof/>
         </w:rPr>
-        <w:instrText xml:space="preserve"> PAGEREF _Toc364756745 \h </w:instrText>
+        <w:instrText xml:space="preserve"> PAGEREF _Toc369636836 \h </w:instrText>
       </w:r>
       <w:r>
         <w:rPr>
@@ -736,7 +736,7 @@
         <w:rPr>
           <w:noProof/>
         </w:rPr>
-        <w:instrText xml:space="preserve"> PAGEREF _Toc364756746 \h </w:instrText>
+        <w:instrText xml:space="preserve"> PAGEREF _Toc369636837 \h </w:instrText>
       </w:r>
       <w:r>
         <w:rPr>
@@ -798,7 +798,7 @@
         <w:rPr>
           <w:noProof/>
         </w:rPr>
-        <w:instrText xml:space="preserve"> PAGEREF _Toc364756747 \h </w:instrText>
+        <w:instrText xml:space="preserve"> PAGEREF _Toc369636838 \h </w:instrText>
       </w:r>
       <w:r>
         <w:rPr>
@@ -860,7 +860,7 @@
         <w:rPr>
           <w:noProof/>
         </w:rPr>
-        <w:instrText xml:space="preserve"> PAGEREF _Toc364756748 \h </w:instrText>
+        <w:instrText xml:space="preserve"> PAGEREF _Toc369636839 \h </w:instrText>
       </w:r>
       <w:r>
         <w:rPr>
@@ -922,7 +922,7 @@
         <w:rPr>
           <w:noProof/>
         </w:rPr>
-        <w:instrText xml:space="preserve"> PAGEREF _Toc364756749 \h </w:instrText>
+        <w:instrText xml:space="preserve"> PAGEREF _Toc369636840 \h </w:instrText>
       </w:r>
       <w:r>
         <w:rPr>
@@ -984,7 +984,7 @@
         <w:rPr>
           <w:noProof/>
         </w:rPr>
-        <w:instrText xml:space="preserve"> PAGEREF _Toc364756750 \h </w:instrText>
+        <w:instrText xml:space="preserve"> PAGEREF _Toc369636841 \h </w:instrText>
       </w:r>
       <w:r>
         <w:rPr>
@@ -1045,7 +1045,7 @@
         <w:rPr>
           <w:noProof/>
         </w:rPr>
-        <w:instrText xml:space="preserve"> PAGEREF _Toc364756751 \h </w:instrText>
+        <w:instrText xml:space="preserve"> PAGEREF _Toc369636842 \h </w:instrText>
       </w:r>
       <w:r>
         <w:rPr>
@@ -1106,7 +1106,7 @@
         <w:rPr>
           <w:noProof/>
         </w:rPr>
-        <w:instrText xml:space="preserve"> PAGEREF _Toc364756752 \h </w:instrText>
+        <w:instrText xml:space="preserve"> PAGEREF _Toc369636843 \h </w:instrText>
       </w:r>
       <w:r>
         <w:rPr>
@@ -1167,7 +1167,7 @@
         <w:rPr>
           <w:noProof/>
         </w:rPr>
-        <w:instrText xml:space="preserve"> PAGEREF _Toc364756753 \h </w:instrText>
+        <w:instrText xml:space="preserve"> PAGEREF _Toc369636844 \h </w:instrText>
       </w:r>
       <w:r>
         <w:rPr>
@@ -1228,7 +1228,7 @@
         <w:rPr>
           <w:noProof/>
         </w:rPr>
-        <w:instrText xml:space="preserve"> PAGEREF _Toc364756754 \h </w:instrText>
+        <w:instrText xml:space="preserve"> PAGEREF _Toc369636845 \h </w:instrText>
       </w:r>
       <w:r>
         <w:rPr>
@@ -1289,7 +1289,7 @@
         <w:rPr>
           <w:noProof/>
         </w:rPr>
-        <w:instrText xml:space="preserve"> PAGEREF _Toc364756755 \h </w:instrText>
+        <w:instrText xml:space="preserve"> PAGEREF _Toc369636846 \h </w:instrText>
       </w:r>
       <w:r>
         <w:rPr>
@@ -1350,7 +1350,7 @@
         <w:rPr>
           <w:noProof/>
         </w:rPr>
-        <w:instrText xml:space="preserve"> PAGEREF _Toc364756756 \h </w:instrText>
+        <w:instrText xml:space="preserve"> PAGEREF _Toc369636847 \h </w:instrText>
       </w:r>
       <w:r>
         <w:rPr>
@@ -1412,7 +1412,7 @@
         <w:rPr>
           <w:noProof/>
         </w:rPr>
-        <w:instrText xml:space="preserve"> PAGEREF _Toc364756757 \h </w:instrText>
+        <w:instrText xml:space="preserve"> PAGEREF _Toc369636848 \h </w:instrText>
       </w:r>
       <w:r>
         <w:rPr>
@@ -1429,7 +1429,7 @@
         <w:rPr>
           <w:noProof/>
         </w:rPr>
-        <w:t>6</w:t>
+        <w:t>7</w:t>
       </w:r>
       <w:r>
         <w:rPr>
@@ -1473,7 +1473,7 @@
         <w:rPr>
           <w:noProof/>
         </w:rPr>
-        <w:instrText xml:space="preserve"> PAGEREF _Toc364756758 \h </w:instrText>
+        <w:instrText xml:space="preserve"> PAGEREF _Toc369636849 \h </w:instrText>
       </w:r>
       <w:r>
         <w:rPr>
@@ -1490,7 +1490,7 @@
         <w:rPr>
           <w:noProof/>
         </w:rPr>
-        <w:t>6</w:t>
+        <w:t>7</w:t>
       </w:r>
       <w:r>
         <w:rPr>
@@ -1534,7 +1534,7 @@
         <w:rPr>
           <w:noProof/>
         </w:rPr>
-        <w:instrText xml:space="preserve"> PAGEREF _Toc364756759 \h </w:instrText>
+        <w:instrText xml:space="preserve"> PAGEREF _Toc369636850 \h </w:instrText>
       </w:r>
       <w:r>
         <w:rPr>
@@ -1551,7 +1551,7 @@
         <w:rPr>
           <w:noProof/>
         </w:rPr>
-        <w:t>6</w:t>
+        <w:t>7</w:t>
       </w:r>
       <w:r>
         <w:rPr>
@@ -1579,6 +1579,8 @@
         </w:rPr>
         <w:t>3.2.3. Processing Rules – Whole File</w:t>
       </w:r>
+      <w:bookmarkStart w:id="20" w:name="_GoBack"/>
+      <w:bookmarkEnd w:id="20"/>
       <w:r>
         <w:rPr>
           <w:noProof/>
@@ -1595,7 +1597,7 @@
         <w:rPr>
           <w:noProof/>
         </w:rPr>
-        <w:instrText xml:space="preserve"> PAGEREF _Toc364756760 \h </w:instrText>
+        <w:instrText xml:space="preserve"> PAGEREF _Toc369636851 \h </w:instrText>
       </w:r>
       <w:r>
         <w:rPr>
@@ -1612,7 +1614,7 @@
         <w:rPr>
           <w:noProof/>
         </w:rPr>
-        <w:t>6</w:t>
+        <w:t>7</w:t>
       </w:r>
       <w:r>
         <w:rPr>
@@ -1656,7 +1658,7 @@
         <w:rPr>
           <w:noProof/>
         </w:rPr>
-        <w:instrText xml:space="preserve"> PAGEREF _Toc364756761 \h </w:instrText>
+        <w:instrText xml:space="preserve"> PAGEREF _Toc369636852 \h </w:instrText>
       </w:r>
       <w:r>
         <w:rPr>
@@ -1673,7 +1675,7 @@
         <w:rPr>
           <w:noProof/>
         </w:rPr>
-        <w:t>6</w:t>
+        <w:t>7</w:t>
       </w:r>
       <w:r>
         <w:rPr>
@@ -1717,7 +1719,7 @@
         <w:rPr>
           <w:noProof/>
         </w:rPr>
-        <w:instrText xml:space="preserve"> PAGEREF _Toc364756762 \h </w:instrText>
+        <w:instrText xml:space="preserve"> PAGEREF _Toc369636853 \h </w:instrText>
       </w:r>
       <w:r>
         <w:rPr>
@@ -1734,7 +1736,7 @@
         <w:rPr>
           <w:noProof/>
         </w:rPr>
-        <w:t>6</w:t>
+        <w:t>7</w:t>
       </w:r>
       <w:r>
         <w:rPr>
@@ -1778,7 +1780,7 @@
         <w:rPr>
           <w:noProof/>
         </w:rPr>
-        <w:instrText xml:space="preserve"> PAGEREF _Toc364756763 \h </w:instrText>
+        <w:instrText xml:space="preserve"> PAGEREF _Toc369636854 \h </w:instrText>
       </w:r>
       <w:r>
         <w:rPr>
@@ -1795,7 +1797,7 @@
         <w:rPr>
           <w:noProof/>
         </w:rPr>
-        <w:t>7</w:t>
+        <w:t>8</w:t>
       </w:r>
       <w:r>
         <w:rPr>
@@ -1840,7 +1842,7 @@
         <w:rPr>
           <w:noProof/>
         </w:rPr>
-        <w:instrText xml:space="preserve"> PAGEREF _Toc364756764 \h </w:instrText>
+        <w:instrText xml:space="preserve"> PAGEREF _Toc369636855 \h </w:instrText>
       </w:r>
       <w:r>
         <w:rPr>
@@ -1857,7 +1859,7 @@
         <w:rPr>
           <w:noProof/>
         </w:rPr>
-        <w:t>8</w:t>
+        <w:t>9</w:t>
       </w:r>
       <w:r>
         <w:rPr>
@@ -1901,7 +1903,7 @@
         <w:rPr>
           <w:noProof/>
         </w:rPr>
-        <w:instrText xml:space="preserve"> PAGEREF _Toc364756765 \h </w:instrText>
+        <w:instrText xml:space="preserve"> PAGEREF _Toc369636856 \h </w:instrText>
       </w:r>
       <w:r>
         <w:rPr>
@@ -1918,7 +1920,7 @@
         <w:rPr>
           <w:noProof/>
         </w:rPr>
-        <w:t>8</w:t>
+        <w:t>9</w:t>
       </w:r>
       <w:r>
         <w:rPr>
@@ -1962,7 +1964,7 @@
         <w:rPr>
           <w:noProof/>
         </w:rPr>
-        <w:instrText xml:space="preserve"> PAGEREF _Toc364756766 \h </w:instrText>
+        <w:instrText xml:space="preserve"> PAGEREF _Toc369636857 \h </w:instrText>
       </w:r>
       <w:r>
         <w:rPr>
@@ -1979,7 +1981,7 @@
         <w:rPr>
           <w:noProof/>
         </w:rPr>
-        <w:t>8</w:t>
+        <w:t>9</w:t>
       </w:r>
       <w:r>
         <w:rPr>
@@ -2023,7 +2025,7 @@
         <w:rPr>
           <w:noProof/>
         </w:rPr>
-        <w:instrText xml:space="preserve"> PAGEREF _Toc364756767 \h </w:instrText>
+        <w:instrText xml:space="preserve"> PAGEREF _Toc369636858 \h </w:instrText>
       </w:r>
       <w:r>
         <w:rPr>
@@ -2040,7 +2042,7 @@
         <w:rPr>
           <w:noProof/>
         </w:rPr>
-        <w:t>8</w:t>
+        <w:t>9</w:t>
       </w:r>
       <w:r>
         <w:rPr>
@@ -2084,7 +2086,7 @@
         <w:rPr>
           <w:noProof/>
         </w:rPr>
-        <w:instrText xml:space="preserve"> PAGEREF _Toc364756768 \h </w:instrText>
+        <w:instrText xml:space="preserve"> PAGEREF _Toc369636859 \h </w:instrText>
       </w:r>
       <w:r>
         <w:rPr>
@@ -2101,7 +2103,7 @@
         <w:rPr>
           <w:noProof/>
         </w:rPr>
-        <w:t>8</w:t>
+        <w:t>9</w:t>
       </w:r>
       <w:r>
         <w:rPr>
@@ -2145,7 +2147,7 @@
         <w:rPr>
           <w:noProof/>
         </w:rPr>
-        <w:instrText xml:space="preserve"> PAGEREF _Toc364756769 \h </w:instrText>
+        <w:instrText xml:space="preserve"> PAGEREF _Toc369636860 \h </w:instrText>
       </w:r>
       <w:r>
         <w:rPr>
@@ -2162,7 +2164,7 @@
         <w:rPr>
           <w:noProof/>
         </w:rPr>
-        <w:t>8</w:t>
+        <w:t>9</w:t>
       </w:r>
       <w:r>
         <w:rPr>
@@ -2206,7 +2208,7 @@
         <w:rPr>
           <w:noProof/>
         </w:rPr>
-        <w:instrText xml:space="preserve"> PAGEREF _Toc364756770 \h </w:instrText>
+        <w:instrText xml:space="preserve"> PAGEREF _Toc369636861 \h </w:instrText>
       </w:r>
       <w:r>
         <w:rPr>
@@ -2223,7 +2225,7 @@
         <w:rPr>
           <w:noProof/>
         </w:rPr>
-        <w:t>10</w:t>
+        <w:t>11</w:t>
       </w:r>
       <w:r>
         <w:rPr>
@@ -2268,7 +2270,7 @@
         <w:rPr>
           <w:noProof/>
         </w:rPr>
-        <w:instrText xml:space="preserve"> PAGEREF _Toc364756771 \h </w:instrText>
+        <w:instrText xml:space="preserve"> PAGEREF _Toc369636862 \h </w:instrText>
       </w:r>
       <w:r>
         <w:rPr>
@@ -2285,7 +2287,7 @@
         <w:rPr>
           <w:noProof/>
         </w:rPr>
-        <w:t>12</w:t>
+        <w:t>13</w:t>
       </w:r>
       <w:r>
         <w:rPr>
@@ -2329,7 +2331,7 @@
         <w:rPr>
           <w:noProof/>
         </w:rPr>
-        <w:instrText xml:space="preserve"> PAGEREF _Toc364756772 \h </w:instrText>
+        <w:instrText xml:space="preserve"> PAGEREF _Toc369636863 \h </w:instrText>
       </w:r>
       <w:r>
         <w:rPr>
@@ -2346,7 +2348,7 @@
         <w:rPr>
           <w:noProof/>
         </w:rPr>
-        <w:t>12</w:t>
+        <w:t>13</w:t>
       </w:r>
       <w:r>
         <w:rPr>
@@ -2390,7 +2392,7 @@
         <w:rPr>
           <w:noProof/>
         </w:rPr>
-        <w:instrText xml:space="preserve"> PAGEREF _Toc364756773 \h </w:instrText>
+        <w:instrText xml:space="preserve"> PAGEREF _Toc369636864 \h </w:instrText>
       </w:r>
       <w:r>
         <w:rPr>
@@ -2407,7 +2409,7 @@
         <w:rPr>
           <w:noProof/>
         </w:rPr>
-        <w:t>12</w:t>
+        <w:t>13</w:t>
       </w:r>
       <w:r>
         <w:rPr>
@@ -2451,7 +2453,7 @@
         <w:rPr>
           <w:noProof/>
         </w:rPr>
-        <w:instrText xml:space="preserve"> PAGEREF _Toc364756774 \h </w:instrText>
+        <w:instrText xml:space="preserve"> PAGEREF _Toc369636865 \h </w:instrText>
       </w:r>
       <w:r>
         <w:rPr>
@@ -2468,7 +2470,7 @@
         <w:rPr>
           <w:noProof/>
         </w:rPr>
-        <w:t>12</w:t>
+        <w:t>13</w:t>
       </w:r>
       <w:r>
         <w:rPr>
@@ -2512,7 +2514,7 @@
         <w:rPr>
           <w:noProof/>
         </w:rPr>
-        <w:instrText xml:space="preserve"> PAGEREF _Toc364756775 \h </w:instrText>
+        <w:instrText xml:space="preserve"> PAGEREF _Toc369636866 \h </w:instrText>
       </w:r>
       <w:r>
         <w:rPr>
@@ -2529,7 +2531,7 @@
         <w:rPr>
           <w:noProof/>
         </w:rPr>
-        <w:t>12</w:t>
+        <w:t>13</w:t>
       </w:r>
       <w:r>
         <w:rPr>
@@ -2573,7 +2575,7 @@
         <w:rPr>
           <w:noProof/>
         </w:rPr>
-        <w:instrText xml:space="preserve"> PAGEREF _Toc364756776 \h </w:instrText>
+        <w:instrText xml:space="preserve"> PAGEREF _Toc369636867 \h </w:instrText>
       </w:r>
       <w:r>
         <w:rPr>
@@ -2590,7 +2592,7 @@
         <w:rPr>
           <w:noProof/>
         </w:rPr>
-        <w:t>12</w:t>
+        <w:t>13</w:t>
       </w:r>
       <w:r>
         <w:rPr>
@@ -2634,7 +2636,7 @@
         <w:rPr>
           <w:noProof/>
         </w:rPr>
-        <w:instrText xml:space="preserve"> PAGEREF _Toc364756777 \h </w:instrText>
+        <w:instrText xml:space="preserve"> PAGEREF _Toc369636868 \h </w:instrText>
       </w:r>
       <w:r>
         <w:rPr>
@@ -2651,7 +2653,7 @@
         <w:rPr>
           <w:noProof/>
         </w:rPr>
-        <w:t>15</w:t>
+        <w:t>16</w:t>
       </w:r>
       <w:r>
         <w:rPr>
@@ -2696,7 +2698,7 @@
         <w:rPr>
           <w:noProof/>
         </w:rPr>
-        <w:instrText xml:space="preserve"> PAGEREF _Toc364756778 \h </w:instrText>
+        <w:instrText xml:space="preserve"> PAGEREF _Toc369636869 \h </w:instrText>
       </w:r>
       <w:r>
         <w:rPr>
@@ -2713,7 +2715,7 @@
         <w:rPr>
           <w:noProof/>
         </w:rPr>
-        <w:t>16</w:t>
+        <w:t>17</w:t>
       </w:r>
       <w:r>
         <w:rPr>
@@ -2757,7 +2759,7 @@
         <w:rPr>
           <w:noProof/>
         </w:rPr>
-        <w:instrText xml:space="preserve"> PAGEREF _Toc364756779 \h </w:instrText>
+        <w:instrText xml:space="preserve"> PAGEREF _Toc369636870 \h </w:instrText>
       </w:r>
       <w:r>
         <w:rPr>
@@ -2774,7 +2776,7 @@
         <w:rPr>
           <w:noProof/>
         </w:rPr>
-        <w:t>16</w:t>
+        <w:t>17</w:t>
       </w:r>
       <w:r>
         <w:rPr>
@@ -2818,7 +2820,7 @@
         <w:rPr>
           <w:noProof/>
         </w:rPr>
-        <w:instrText xml:space="preserve"> PAGEREF _Toc364756780 \h </w:instrText>
+        <w:instrText xml:space="preserve"> PAGEREF _Toc369636871 \h </w:instrText>
       </w:r>
       <w:r>
         <w:rPr>
@@ -2835,7 +2837,7 @@
         <w:rPr>
           <w:noProof/>
         </w:rPr>
-        <w:t>16</w:t>
+        <w:t>17</w:t>
       </w:r>
       <w:r>
         <w:rPr>
@@ -2879,7 +2881,7 @@
         <w:rPr>
           <w:noProof/>
         </w:rPr>
-        <w:instrText xml:space="preserve"> PAGEREF _Toc364756781 \h </w:instrText>
+        <w:instrText xml:space="preserve"> PAGEREF _Toc369636872 \h </w:instrText>
       </w:r>
       <w:r>
         <w:rPr>
@@ -2896,7 +2898,7 @@
         <w:rPr>
           <w:noProof/>
         </w:rPr>
-        <w:t>16</w:t>
+        <w:t>17</w:t>
       </w:r>
       <w:r>
         <w:rPr>
@@ -2940,7 +2942,7 @@
         <w:rPr>
           <w:noProof/>
         </w:rPr>
-        <w:instrText xml:space="preserve"> PAGEREF _Toc364756782 \h </w:instrText>
+        <w:instrText xml:space="preserve"> PAGEREF _Toc369636873 \h </w:instrText>
       </w:r>
       <w:r>
         <w:rPr>
@@ -2957,7 +2959,7 @@
         <w:rPr>
           <w:noProof/>
         </w:rPr>
-        <w:t>16</w:t>
+        <w:t>17</w:t>
       </w:r>
       <w:r>
         <w:rPr>
@@ -3001,7 +3003,7 @@
         <w:rPr>
           <w:noProof/>
         </w:rPr>
-        <w:instrText xml:space="preserve"> PAGEREF _Toc364756783 \h </w:instrText>
+        <w:instrText xml:space="preserve"> PAGEREF _Toc369636874 \h </w:instrText>
       </w:r>
       <w:r>
         <w:rPr>
@@ -3018,7 +3020,7 @@
         <w:rPr>
           <w:noProof/>
         </w:rPr>
-        <w:t>16</w:t>
+        <w:t>17</w:t>
       </w:r>
       <w:r>
         <w:rPr>
@@ -3062,7 +3064,7 @@
         <w:rPr>
           <w:noProof/>
         </w:rPr>
-        <w:instrText xml:space="preserve"> PAGEREF _Toc364756784 \h </w:instrText>
+        <w:instrText xml:space="preserve"> PAGEREF _Toc369636875 \h </w:instrText>
       </w:r>
       <w:r>
         <w:rPr>
@@ -3079,7 +3081,7 @@
         <w:rPr>
           <w:noProof/>
         </w:rPr>
-        <w:t>17</w:t>
+        <w:t>18</w:t>
       </w:r>
       <w:r>
         <w:rPr>
@@ -3124,7 +3126,7 @@
         <w:rPr>
           <w:noProof/>
         </w:rPr>
-        <w:instrText xml:space="preserve"> PAGEREF _Toc364756785 \h </w:instrText>
+        <w:instrText xml:space="preserve"> PAGEREF _Toc369636876 \h </w:instrText>
       </w:r>
       <w:r>
         <w:rPr>
@@ -3141,7 +3143,7 @@
         <w:rPr>
           <w:noProof/>
         </w:rPr>
-        <w:t>18</w:t>
+        <w:t>19</w:t>
       </w:r>
       <w:r>
         <w:rPr>
@@ -3185,7 +3187,7 @@
         <w:rPr>
           <w:noProof/>
         </w:rPr>
-        <w:instrText xml:space="preserve"> PAGEREF _Toc364756786 \h </w:instrText>
+        <w:instrText xml:space="preserve"> PAGEREF _Toc369636877 \h </w:instrText>
       </w:r>
       <w:r>
         <w:rPr>
@@ -3202,7 +3204,7 @@
         <w:rPr>
           <w:noProof/>
         </w:rPr>
-        <w:t>18</w:t>
+        <w:t>19</w:t>
       </w:r>
       <w:r>
         <w:rPr>
@@ -3246,7 +3248,7 @@
         <w:rPr>
           <w:noProof/>
         </w:rPr>
-        <w:instrText xml:space="preserve"> PAGEREF _Toc364756787 \h </w:instrText>
+        <w:instrText xml:space="preserve"> PAGEREF _Toc369636878 \h </w:instrText>
       </w:r>
       <w:r>
         <w:rPr>
@@ -3263,7 +3265,7 @@
         <w:rPr>
           <w:noProof/>
         </w:rPr>
-        <w:t>18</w:t>
+        <w:t>19</w:t>
       </w:r>
       <w:r>
         <w:rPr>
@@ -3307,7 +3309,7 @@
         <w:rPr>
           <w:noProof/>
         </w:rPr>
-        <w:instrText xml:space="preserve"> PAGEREF _Toc364756788 \h </w:instrText>
+        <w:instrText xml:space="preserve"> PAGEREF _Toc369636879 \h </w:instrText>
       </w:r>
       <w:r>
         <w:rPr>
@@ -3324,7 +3326,7 @@
         <w:rPr>
           <w:noProof/>
         </w:rPr>
-        <w:t>18</w:t>
+        <w:t>19</w:t>
       </w:r>
       <w:r>
         <w:rPr>
@@ -3368,7 +3370,7 @@
         <w:rPr>
           <w:noProof/>
         </w:rPr>
-        <w:instrText xml:space="preserve"> PAGEREF _Toc364756789 \h </w:instrText>
+        <w:instrText xml:space="preserve"> PAGEREF _Toc369636880 \h </w:instrText>
       </w:r>
       <w:r>
         <w:rPr>
@@ -3385,7 +3387,7 @@
         <w:rPr>
           <w:noProof/>
         </w:rPr>
-        <w:t>18</w:t>
+        <w:t>19</w:t>
       </w:r>
       <w:r>
         <w:rPr>
@@ -3429,7 +3431,7 @@
         <w:rPr>
           <w:noProof/>
         </w:rPr>
-        <w:instrText xml:space="preserve"> PAGEREF _Toc364756790 \h </w:instrText>
+        <w:instrText xml:space="preserve"> PAGEREF _Toc369636881 \h </w:instrText>
       </w:r>
       <w:r>
         <w:rPr>
@@ -3446,7 +3448,7 @@
         <w:rPr>
           <w:noProof/>
         </w:rPr>
-        <w:t>18</w:t>
+        <w:t>19</w:t>
       </w:r>
       <w:r>
         <w:rPr>
@@ -3490,7 +3492,7 @@
         <w:rPr>
           <w:noProof/>
         </w:rPr>
-        <w:instrText xml:space="preserve"> PAGEREF _Toc364756791 \h </w:instrText>
+        <w:instrText xml:space="preserve"> PAGEREF _Toc369636882 \h </w:instrText>
       </w:r>
       <w:r>
         <w:rPr>
@@ -3507,7 +3509,7 @@
         <w:rPr>
           <w:noProof/>
         </w:rPr>
-        <w:t>20</w:t>
+        <w:t>21</w:t>
       </w:r>
       <w:r>
         <w:rPr>
@@ -3552,7 +3554,7 @@
         <w:rPr>
           <w:noProof/>
         </w:rPr>
-        <w:instrText xml:space="preserve"> PAGEREF _Toc364756792 \h </w:instrText>
+        <w:instrText xml:space="preserve"> PAGEREF _Toc369636883 \h </w:instrText>
       </w:r>
       <w:r>
         <w:rPr>
@@ -3569,7 +3571,7 @@
         <w:rPr>
           <w:noProof/>
         </w:rPr>
-        <w:t>21</w:t>
+        <w:t>22</w:t>
       </w:r>
       <w:r>
         <w:rPr>
@@ -3613,7 +3615,7 @@
         <w:rPr>
           <w:noProof/>
         </w:rPr>
-        <w:instrText xml:space="preserve"> PAGEREF _Toc364756793 \h </w:instrText>
+        <w:instrText xml:space="preserve"> PAGEREF _Toc369636884 \h </w:instrText>
       </w:r>
       <w:r>
         <w:rPr>
@@ -3630,7 +3632,7 @@
         <w:rPr>
           <w:noProof/>
         </w:rPr>
-        <w:t>21</w:t>
+        <w:t>22</w:t>
       </w:r>
       <w:r>
         <w:rPr>
@@ -3674,7 +3676,7 @@
         <w:rPr>
           <w:noProof/>
         </w:rPr>
-        <w:instrText xml:space="preserve"> PAGEREF _Toc364756794 \h </w:instrText>
+        <w:instrText xml:space="preserve"> PAGEREF _Toc369636885 \h </w:instrText>
       </w:r>
       <w:r>
         <w:rPr>
@@ -3691,7 +3693,7 @@
         <w:rPr>
           <w:noProof/>
         </w:rPr>
-        <w:t>21</w:t>
+        <w:t>22</w:t>
       </w:r>
       <w:r>
         <w:rPr>
@@ -3735,7 +3737,7 @@
         <w:rPr>
           <w:noProof/>
         </w:rPr>
-        <w:instrText xml:space="preserve"> PAGEREF _Toc364756795 \h </w:instrText>
+        <w:instrText xml:space="preserve"> PAGEREF _Toc369636886 \h </w:instrText>
       </w:r>
       <w:r>
         <w:rPr>
@@ -3752,7 +3754,7 @@
         <w:rPr>
           <w:noProof/>
         </w:rPr>
-        <w:t>21</w:t>
+        <w:t>22</w:t>
       </w:r>
       <w:r>
         <w:rPr>
@@ -3796,7 +3798,7 @@
         <w:rPr>
           <w:noProof/>
         </w:rPr>
-        <w:instrText xml:space="preserve"> PAGEREF _Toc364756796 \h </w:instrText>
+        <w:instrText xml:space="preserve"> PAGEREF _Toc369636887 \h </w:instrText>
       </w:r>
       <w:r>
         <w:rPr>
@@ -3813,7 +3815,7 @@
         <w:rPr>
           <w:noProof/>
         </w:rPr>
-        <w:t>21</w:t>
+        <w:t>22</w:t>
       </w:r>
       <w:r>
         <w:rPr>
@@ -3857,7 +3859,7 @@
         <w:rPr>
           <w:noProof/>
         </w:rPr>
-        <w:instrText xml:space="preserve"> PAGEREF _Toc364756797 \h </w:instrText>
+        <w:instrText xml:space="preserve"> PAGEREF _Toc369636888 \h </w:instrText>
       </w:r>
       <w:r>
         <w:rPr>
@@ -3874,7 +3876,7 @@
         <w:rPr>
           <w:noProof/>
         </w:rPr>
-        <w:t>21</w:t>
+        <w:t>22</w:t>
       </w:r>
       <w:r>
         <w:rPr>
@@ -3918,7 +3920,7 @@
         <w:rPr>
           <w:noProof/>
         </w:rPr>
-        <w:instrText xml:space="preserve"> PAGEREF _Toc364756798 \h </w:instrText>
+        <w:instrText xml:space="preserve"> PAGEREF _Toc369636889 \h </w:instrText>
       </w:r>
       <w:r>
         <w:rPr>
@@ -3935,7 +3937,7 @@
         <w:rPr>
           <w:noProof/>
         </w:rPr>
-        <w:t>22</w:t>
+        <w:t>23</w:t>
       </w:r>
       <w:r>
         <w:rPr>
@@ -3980,7 +3982,7 @@
         <w:rPr>
           <w:noProof/>
         </w:rPr>
-        <w:instrText xml:space="preserve"> PAGEREF _Toc364756799 \h </w:instrText>
+        <w:instrText xml:space="preserve"> PAGEREF _Toc369636890 \h </w:instrText>
       </w:r>
       <w:r>
         <w:rPr>
@@ -3997,7 +3999,7 @@
         <w:rPr>
           <w:noProof/>
         </w:rPr>
-        <w:t>23</w:t>
+        <w:t>24</w:t>
       </w:r>
       <w:r>
         <w:rPr>
@@ -4041,7 +4043,7 @@
         <w:rPr>
           <w:noProof/>
         </w:rPr>
-        <w:instrText xml:space="preserve"> PAGEREF _Toc364756800 \h </w:instrText>
+        <w:instrText xml:space="preserve"> PAGEREF _Toc369636891 \h </w:instrText>
       </w:r>
       <w:r>
         <w:rPr>
@@ -4058,7 +4060,7 @@
         <w:rPr>
           <w:noProof/>
         </w:rPr>
-        <w:t>23</w:t>
+        <w:t>24</w:t>
       </w:r>
       <w:r>
         <w:rPr>
@@ -4102,7 +4104,7 @@
         <w:rPr>
           <w:noProof/>
         </w:rPr>
-        <w:instrText xml:space="preserve"> PAGEREF _Toc364756801 \h </w:instrText>
+        <w:instrText xml:space="preserve"> PAGEREF _Toc369636892 \h </w:instrText>
       </w:r>
       <w:r>
         <w:rPr>
@@ -4119,7 +4121,7 @@
         <w:rPr>
           <w:noProof/>
         </w:rPr>
-        <w:t>23</w:t>
+        <w:t>24</w:t>
       </w:r>
       <w:r>
         <w:rPr>
@@ -4163,7 +4165,7 @@
         <w:rPr>
           <w:noProof/>
         </w:rPr>
-        <w:instrText xml:space="preserve"> PAGEREF _Toc364756802 \h </w:instrText>
+        <w:instrText xml:space="preserve"> PAGEREF _Toc369636893 \h </w:instrText>
       </w:r>
       <w:r>
         <w:rPr>
@@ -4180,7 +4182,7 @@
         <w:rPr>
           <w:noProof/>
         </w:rPr>
-        <w:t>23</w:t>
+        <w:t>24</w:t>
       </w:r>
       <w:r>
         <w:rPr>
@@ -4224,7 +4226,7 @@
         <w:rPr>
           <w:noProof/>
         </w:rPr>
-        <w:instrText xml:space="preserve"> PAGEREF _Toc364756803 \h </w:instrText>
+        <w:instrText xml:space="preserve"> PAGEREF _Toc369636894 \h </w:instrText>
       </w:r>
       <w:r>
         <w:rPr>
@@ -4241,7 +4243,7 @@
         <w:rPr>
           <w:noProof/>
         </w:rPr>
-        <w:t>23</w:t>
+        <w:t>24</w:t>
       </w:r>
       <w:r>
         <w:rPr>
@@ -4286,7 +4288,7 @@
         <w:rPr>
           <w:noProof/>
         </w:rPr>
-        <w:instrText xml:space="preserve"> PAGEREF _Toc364756804 \h </w:instrText>
+        <w:instrText xml:space="preserve"> PAGEREF _Toc369636895 \h </w:instrText>
       </w:r>
       <w:r>
         <w:rPr>
@@ -4303,7 +4305,7 @@
         <w:rPr>
           <w:noProof/>
         </w:rPr>
-        <w:t>23</w:t>
+        <w:t>24</w:t>
       </w:r>
       <w:r>
         <w:rPr>
@@ -4347,7 +4349,7 @@
         <w:rPr>
           <w:noProof/>
         </w:rPr>
-        <w:instrText xml:space="preserve"> PAGEREF _Toc364756805 \h </w:instrText>
+        <w:instrText xml:space="preserve"> PAGEREF _Toc369636896 \h </w:instrText>
       </w:r>
       <w:r>
         <w:rPr>
@@ -4364,7 +4366,7 @@
         <w:rPr>
           <w:noProof/>
         </w:rPr>
-        <w:t>24</w:t>
+        <w:t>25</w:t>
       </w:r>
       <w:r>
         <w:rPr>
@@ -4398,23 +4400,23 @@
         <w:lastRenderedPageBreak/>
         <w:t xml:space="preserve"> </w:t>
       </w:r>
-      <w:bookmarkStart w:id="20" w:name="_Toc431006649"/>
-      <w:bookmarkStart w:id="21" w:name="_Toc431795503"/>
-      <w:bookmarkStart w:id="22" w:name="_Toc431800675"/>
-      <w:bookmarkStart w:id="23" w:name="_Toc431867611"/>
-      <w:bookmarkStart w:id="24" w:name="_Toc432238574"/>
-      <w:bookmarkStart w:id="25" w:name="_Toc364756742"/>
+      <w:bookmarkStart w:id="21" w:name="_Toc431006649"/>
+      <w:bookmarkStart w:id="22" w:name="_Toc431795503"/>
+      <w:bookmarkStart w:id="23" w:name="_Toc431800675"/>
+      <w:bookmarkStart w:id="24" w:name="_Toc431867611"/>
+      <w:bookmarkStart w:id="25" w:name="_Toc432238574"/>
+      <w:bookmarkStart w:id="26" w:name="_Toc369636833"/>
       <w:r>
         <w:t>Revision History</w:t>
       </w:r>
       <w:bookmarkEnd w:id="18"/>
       <w:bookmarkEnd w:id="19"/>
-      <w:bookmarkEnd w:id="20"/>
       <w:bookmarkEnd w:id="21"/>
       <w:bookmarkEnd w:id="22"/>
       <w:bookmarkEnd w:id="23"/>
       <w:bookmarkEnd w:id="24"/>
       <w:bookmarkEnd w:id="25"/>
+      <w:bookmarkEnd w:id="26"/>
     </w:p>
     <w:p>
       <w:r>
@@ -5104,6 +5106,74 @@
           </w:p>
         </w:tc>
       </w:tr>
+      <w:tr>
+        <w:tc>
+          <w:tcPr>
+            <w:tcW w:w="1101" w:type="dxa"/>
+          </w:tcPr>
+          <w:p>
+            <w:pPr>
+              <w:ind w:left="0"/>
+            </w:pPr>
+            <w:r>
+              <w:t>0H</w:t>
+            </w:r>
+          </w:p>
+        </w:tc>
+        <w:tc>
+          <w:tcPr>
+            <w:tcW w:w="1417" w:type="dxa"/>
+          </w:tcPr>
+          <w:p>
+            <w:pPr>
+              <w:ind w:left="0"/>
+            </w:pPr>
+            <w:r>
+              <w:t>15 Oct 2013</w:t>
+            </w:r>
+          </w:p>
+        </w:tc>
+        <w:tc>
+          <w:tcPr>
+            <w:tcW w:w="851" w:type="dxa"/>
+          </w:tcPr>
+          <w:p>
+            <w:pPr>
+              <w:ind w:left="0"/>
+            </w:pPr>
+            <w:r>
+              <w:t>2, 3</w:t>
+            </w:r>
+          </w:p>
+        </w:tc>
+        <w:tc>
+          <w:tcPr>
+            <w:tcW w:w="5919" w:type="dxa"/>
+          </w:tcPr>
+          <w:p>
+            <w:pPr>
+              <w:tabs>
+                <w:tab w:val="left" w:pos="2995"/>
+              </w:tabs>
+              <w:ind w:left="0"/>
+            </w:pPr>
+            <w:r>
+              <w:t>Added architecture clarifications.</w:t>
+            </w:r>
+          </w:p>
+          <w:p>
+            <w:pPr>
+              <w:tabs>
+                <w:tab w:val="left" w:pos="2995"/>
+              </w:tabs>
+              <w:ind w:left="0"/>
+            </w:pPr>
+            <w:r>
+              <w:t xml:space="preserve">Added Occasion field to the “Sales Scan” interface for dog. </w:t>
+            </w:r>
+          </w:p>
+        </w:tc>
+      </w:tr>
     </w:tbl>
     <w:p/>
     <w:p>
@@ -5137,7 +5207,7 @@
           <w:lang w:val="en-US"/>
         </w:rPr>
       </w:pPr>
-      <w:bookmarkStart w:id="26" w:name="_Toc364756743"/>
+      <w:bookmarkStart w:id="27" w:name="_Toc369636834"/>
       <w:r>
         <w:rPr>
           <w:lang w:val="en-US"/>
@@ -5145,7 +5215,7 @@
         <w:lastRenderedPageBreak/>
         <w:t>Functional Requirements Specification</w:t>
       </w:r>
-      <w:bookmarkEnd w:id="26"/>
+      <w:bookmarkEnd w:id="27"/>
     </w:p>
     <w:p>
       <w:pPr>
@@ -5154,21 +5224,21 @@
       <w:r>
         <w:t xml:space="preserve"> </w:t>
       </w:r>
-      <w:bookmarkStart w:id="27" w:name="_Toc364756744"/>
+      <w:bookmarkStart w:id="28" w:name="_Toc369636835"/>
       <w:r>
         <w:t>Introduction</w:t>
       </w:r>
-      <w:bookmarkEnd w:id="27"/>
+      <w:bookmarkEnd w:id="28"/>
     </w:p>
     <w:p>
       <w:pPr>
         <w:pStyle w:val="Heading3"/>
       </w:pPr>
-      <w:bookmarkStart w:id="28" w:name="_Toc364756745"/>
+      <w:bookmarkStart w:id="29" w:name="_Toc369636836"/>
       <w:r>
         <w:t>Purpose of this document</w:t>
       </w:r>
-      <w:bookmarkEnd w:id="28"/>
+      <w:bookmarkEnd w:id="29"/>
     </w:p>
     <w:p>
       <w:r>
@@ -5187,41 +5257,41 @@
       <w:pPr>
         <w:pStyle w:val="Heading3"/>
       </w:pPr>
-      <w:bookmarkStart w:id="29" w:name="_Toc364756746"/>
+      <w:bookmarkStart w:id="30" w:name="_Toc369636837"/>
       <w:r>
         <w:t>Overview</w:t>
       </w:r>
-      <w:bookmarkEnd w:id="29"/>
+      <w:bookmarkEnd w:id="30"/>
     </w:p>
     <w:p/>
     <w:p>
       <w:pPr>
         <w:pStyle w:val="Heading2"/>
       </w:pPr>
-      <w:bookmarkStart w:id="30" w:name="_Toc364756747"/>
+      <w:bookmarkStart w:id="31" w:name="_Toc369636838"/>
       <w:r>
         <w:t>General Description</w:t>
       </w:r>
-      <w:bookmarkEnd w:id="30"/>
+      <w:bookmarkEnd w:id="31"/>
     </w:p>
     <w:p/>
     <w:p>
       <w:pPr>
         <w:pStyle w:val="Heading3"/>
       </w:pPr>
-      <w:bookmarkStart w:id="31" w:name="_Ref443793503"/>
-      <w:bookmarkStart w:id="32" w:name="_Ref443793512"/>
-      <w:bookmarkStart w:id="33" w:name="_Ref443793518"/>
-      <w:bookmarkStart w:id="34" w:name="_Ref443793565"/>
-      <w:bookmarkStart w:id="35" w:name="_Toc364756748"/>
+      <w:bookmarkStart w:id="32" w:name="_Ref443793503"/>
+      <w:bookmarkStart w:id="33" w:name="_Ref443793512"/>
+      <w:bookmarkStart w:id="34" w:name="_Ref443793518"/>
+      <w:bookmarkStart w:id="35" w:name="_Ref443793565"/>
+      <w:bookmarkStart w:id="36" w:name="_Toc369636839"/>
       <w:r>
         <w:t>Related System Information</w:t>
       </w:r>
-      <w:bookmarkEnd w:id="31"/>
       <w:bookmarkEnd w:id="32"/>
       <w:bookmarkEnd w:id="33"/>
       <w:bookmarkEnd w:id="34"/>
       <w:bookmarkEnd w:id="35"/>
+      <w:bookmarkEnd w:id="36"/>
     </w:p>
     <w:p>
       <w:r>
@@ -5301,41 +5371,28 @@
       <w:pPr>
         <w:pStyle w:val="Caption"/>
       </w:pPr>
-      <w:bookmarkStart w:id="36" w:name="_Ref355693198"/>
+      <w:bookmarkStart w:id="37" w:name="_Ref355693198"/>
       <w:r>
         <w:t xml:space="preserve">Figure </w:t>
       </w:r>
-      <w:r>
-        <w:fldChar w:fldCharType="begin"/>
-      </w:r>
-      <w:r>
-        <w:instrText xml:space="preserve"> SEQ Figure \* ARABIC </w:instrText>
-      </w:r>
-      <w:r>
-        <w:fldChar w:fldCharType="separate"/>
+      <w:fldSimple w:instr=" SEQ Figure \* ARABIC ">
+        <w:r>
+          <w:rPr>
+            <w:noProof/>
+          </w:rPr>
+          <w:t>1</w:t>
+        </w:r>
+      </w:fldSimple>
+      <w:r>
+        <w:t xml:space="preserve"> - </w:t>
       </w:r>
       <w:r>
         <w:rPr>
           <w:noProof/>
         </w:rPr>
-        <w:t>1</w:t>
-      </w:r>
-      <w:r>
-        <w:rPr>
-          <w:noProof/>
-        </w:rPr>
-        <w:fldChar w:fldCharType="end"/>
-      </w:r>
-      <w:r>
-        <w:t xml:space="preserve"> - </w:t>
-      </w:r>
-      <w:r>
-        <w:rPr>
-          <w:noProof/>
-        </w:rPr>
         <w:t>Data Interface Architecture</w:t>
       </w:r>
-      <w:bookmarkEnd w:id="36"/>
+      <w:bookmarkEnd w:id="37"/>
     </w:p>
     <w:p>
       <w:r>
@@ -5347,8 +5404,27 @@
       <w:r>
         <w:t xml:space="preserve">use in </w:t>
       </w:r>
-      <w:r>
-        <w:t>QlikView.</w:t>
+      <w:proofErr w:type="spellStart"/>
+      <w:r>
+        <w:t>QlikView</w:t>
+      </w:r>
+      <w:proofErr w:type="spellEnd"/>
+      <w:r>
+        <w:t>.</w:t>
+      </w:r>
+    </w:p>
+    <w:p/>
+    <w:p>
+      <w:r>
+        <w:t xml:space="preserve">The Data Load utility will call interface loader packages found in LOGR_APP schema of the database, which in turn </w:t>
+      </w:r>
+      <w:proofErr w:type="gramStart"/>
+      <w:r>
+        <w:t>validates,</w:t>
+      </w:r>
+      <w:proofErr w:type="gramEnd"/>
+      <w:r>
+        <w:t xml:space="preserve"> processes and loads the data into the LOGR schema.</w:t>
       </w:r>
     </w:p>
     <w:p>
@@ -5358,12 +5434,12 @@
       <w:r>
         <w:br w:type="page"/>
       </w:r>
-      <w:bookmarkStart w:id="37" w:name="_Toc364756749"/>
+      <w:bookmarkStart w:id="38" w:name="_Toc369636840"/>
       <w:r>
         <w:lastRenderedPageBreak/>
         <w:t>File Load Process Definition</w:t>
       </w:r>
-      <w:bookmarkEnd w:id="37"/>
+      <w:bookmarkEnd w:id="38"/>
     </w:p>
     <w:p>
       <w:r>
@@ -6391,21 +6467,21 @@
         <w:pStyle w:val="Heading3"/>
         <w:ind w:left="567" w:hanging="1"/>
       </w:pPr>
-      <w:bookmarkStart w:id="38" w:name="_Toc364756750"/>
+      <w:bookmarkStart w:id="39" w:name="_Toc369636841"/>
       <w:r>
         <w:t>Sales Scan Data</w:t>
       </w:r>
-      <w:bookmarkEnd w:id="38"/>
+      <w:bookmarkEnd w:id="39"/>
     </w:p>
     <w:p>
       <w:pPr>
         <w:pStyle w:val="Heading4"/>
       </w:pPr>
-      <w:bookmarkStart w:id="39" w:name="_Toc364756751"/>
+      <w:bookmarkStart w:id="40" w:name="_Toc369636842"/>
       <w:r>
         <w:t>Source of Data</w:t>
       </w:r>
-      <w:bookmarkEnd w:id="39"/>
+      <w:bookmarkEnd w:id="40"/>
     </w:p>
     <w:p>
       <w:r>
@@ -6421,11 +6497,11 @@
       <w:pPr>
         <w:pStyle w:val="Heading4"/>
       </w:pPr>
-      <w:bookmarkStart w:id="40" w:name="_Toc364756752"/>
+      <w:bookmarkStart w:id="41" w:name="_Toc369636843"/>
       <w:r>
         <w:t>File Format</w:t>
       </w:r>
-      <w:bookmarkEnd w:id="40"/>
+      <w:bookmarkEnd w:id="41"/>
     </w:p>
     <w:p>
       <w:r>
@@ -6436,11 +6512,11 @@
       <w:pPr>
         <w:pStyle w:val="Heading4"/>
       </w:pPr>
-      <w:bookmarkStart w:id="41" w:name="_Toc364756753"/>
+      <w:bookmarkStart w:id="42" w:name="_Toc369636844"/>
       <w:r>
         <w:t>Processing Rules – Whole File</w:t>
       </w:r>
-      <w:bookmarkEnd w:id="41"/>
+      <w:bookmarkEnd w:id="42"/>
     </w:p>
     <w:p>
       <w:r>
@@ -6574,11 +6650,11 @@
       <w:pPr>
         <w:pStyle w:val="Heading4"/>
       </w:pPr>
-      <w:bookmarkStart w:id="42" w:name="_Toc364756754"/>
+      <w:bookmarkStart w:id="43" w:name="_Toc369636845"/>
       <w:r>
         <w:t>FLU Interface Name</w:t>
       </w:r>
-      <w:bookmarkEnd w:id="42"/>
+      <w:bookmarkEnd w:id="43"/>
     </w:p>
     <w:p>
       <w:r>
@@ -6618,11 +6694,11 @@
       <w:pPr>
         <w:pStyle w:val="Heading4"/>
       </w:pPr>
-      <w:bookmarkStart w:id="43" w:name="_Toc364756755"/>
+      <w:bookmarkStart w:id="44" w:name="_Toc369636846"/>
       <w:r>
         <w:t>FLU Table Field Definitions</w:t>
       </w:r>
-      <w:bookmarkEnd w:id="43"/>
+      <w:bookmarkEnd w:id="44"/>
     </w:p>
     <w:p>
       <w:r>
@@ -6655,10 +6731,7 @@
         <w:t>LOGR_WOD_SALES_SCAN</w:t>
       </w:r>
     </w:p>
-    <w:p>
-      <w:bookmarkStart w:id="44" w:name="_GoBack"/>
-      <w:bookmarkEnd w:id="44"/>
-    </w:p>
+    <w:p/>
     <w:p>
       <w:r>
         <w:t>The format of the DOG and CAT versions of the file will be identical.</w:t>
@@ -6759,7 +6832,7 @@
         </w:tc>
         <w:tc>
           <w:tcPr>
-            <w:tcW w:w="3418" w:type="pct"/>
+            <w:tcW w:w="3419" w:type="pct"/>
             <w:tcBorders>
               <w:top w:val="single" w:sz="4" w:space="0" w:color="auto"/>
               <w:bottom w:val="single" w:sz="4" w:space="0" w:color="auto"/>
@@ -6884,7 +6957,7 @@
         </w:tc>
         <w:tc>
           <w:tcPr>
-            <w:tcW w:w="3418" w:type="pct"/>
+            <w:tcW w:w="3419" w:type="pct"/>
             <w:shd w:val="clear" w:color="auto" w:fill="auto"/>
             <w:hideMark/>
           </w:tcPr>
@@ -7161,7 +7234,7 @@
         </w:tc>
         <w:tc>
           <w:tcPr>
-            <w:tcW w:w="3418" w:type="pct"/>
+            <w:tcW w:w="3419" w:type="pct"/>
             <w:tcBorders>
               <w:top w:val="dotted" w:sz="4" w:space="0" w:color="auto"/>
               <w:bottom w:val="dotted" w:sz="4" w:space="0" w:color="auto"/>
@@ -7452,7 +7525,7 @@
         </w:tc>
         <w:tc>
           <w:tcPr>
-            <w:tcW w:w="3418" w:type="pct"/>
+            <w:tcW w:w="3419" w:type="pct"/>
             <w:tcBorders>
               <w:top w:val="dotted" w:sz="4" w:space="0" w:color="auto"/>
               <w:bottom w:val="dotted" w:sz="4" w:space="0" w:color="auto"/>
@@ -7656,7 +7729,7 @@
         </w:tc>
         <w:tc>
           <w:tcPr>
-            <w:tcW w:w="3418" w:type="pct"/>
+            <w:tcW w:w="3419" w:type="pct"/>
             <w:tcBorders>
               <w:top w:val="dotted" w:sz="4" w:space="0" w:color="auto"/>
               <w:bottom w:val="dotted" w:sz="4" w:space="0" w:color="auto"/>
@@ -7890,7 +7963,7 @@
         </w:tc>
         <w:tc>
           <w:tcPr>
-            <w:tcW w:w="3418" w:type="pct"/>
+            <w:tcW w:w="3419" w:type="pct"/>
             <w:tcBorders>
               <w:top w:val="dotted" w:sz="4" w:space="0" w:color="auto"/>
               <w:bottom w:val="dotted" w:sz="4" w:space="0" w:color="auto"/>
@@ -8125,7 +8198,7 @@
         </w:tc>
         <w:tc>
           <w:tcPr>
-            <w:tcW w:w="3418" w:type="pct"/>
+            <w:tcW w:w="3419" w:type="pct"/>
             <w:tcBorders>
               <w:top w:val="dotted" w:sz="4" w:space="0" w:color="auto"/>
               <w:bottom w:val="dotted" w:sz="4" w:space="0" w:color="auto"/>
@@ -8359,7 +8432,7 @@
         </w:tc>
         <w:tc>
           <w:tcPr>
-            <w:tcW w:w="3418" w:type="pct"/>
+            <w:tcW w:w="3419" w:type="pct"/>
             <w:tcBorders>
               <w:top w:val="dotted" w:sz="4" w:space="0" w:color="auto"/>
               <w:bottom w:val="dotted" w:sz="4" w:space="0" w:color="auto"/>
@@ -8572,7 +8645,7 @@
         </w:tc>
         <w:tc>
           <w:tcPr>
-            <w:tcW w:w="3418" w:type="pct"/>
+            <w:tcW w:w="3419" w:type="pct"/>
             <w:tcBorders>
               <w:top w:val="dotted" w:sz="4" w:space="0" w:color="auto"/>
               <w:bottom w:val="dotted" w:sz="4" w:space="0" w:color="auto"/>
@@ -8806,7 +8879,7 @@
         </w:tc>
         <w:tc>
           <w:tcPr>
-            <w:tcW w:w="3418" w:type="pct"/>
+            <w:tcW w:w="3419" w:type="pct"/>
             <w:tcBorders>
               <w:top w:val="dotted" w:sz="4" w:space="0" w:color="auto"/>
               <w:bottom w:val="dotted" w:sz="4" w:space="0" w:color="auto"/>
@@ -9040,7 +9113,7 @@
         </w:tc>
         <w:tc>
           <w:tcPr>
-            <w:tcW w:w="3418" w:type="pct"/>
+            <w:tcW w:w="3419" w:type="pct"/>
             <w:tcBorders>
               <w:top w:val="dotted" w:sz="4" w:space="0" w:color="auto"/>
               <w:bottom w:val="dotted" w:sz="4" w:space="0" w:color="auto"/>
@@ -9274,7 +9347,7 @@
         </w:tc>
         <w:tc>
           <w:tcPr>
-            <w:tcW w:w="3418" w:type="pct"/>
+            <w:tcW w:w="3419" w:type="pct"/>
             <w:tcBorders>
               <w:top w:val="dotted" w:sz="4" w:space="0" w:color="auto"/>
               <w:bottom w:val="dotted" w:sz="4" w:space="0" w:color="auto"/>
@@ -9508,7 +9581,7 @@
         </w:tc>
         <w:tc>
           <w:tcPr>
-            <w:tcW w:w="3418" w:type="pct"/>
+            <w:tcW w:w="3419" w:type="pct"/>
             <w:tcBorders>
               <w:top w:val="dotted" w:sz="4" w:space="0" w:color="auto"/>
               <w:bottom w:val="dotted" w:sz="4" w:space="0" w:color="auto"/>
@@ -9800,7 +9873,7 @@
         </w:tc>
         <w:tc>
           <w:tcPr>
-            <w:tcW w:w="3418" w:type="pct"/>
+            <w:tcW w:w="3419" w:type="pct"/>
             <w:tcBorders>
               <w:top w:val="dotted" w:sz="4" w:space="0" w:color="auto"/>
               <w:bottom w:val="dotted" w:sz="4" w:space="0" w:color="auto"/>
@@ -10092,7 +10165,7 @@
         </w:tc>
         <w:tc>
           <w:tcPr>
-            <w:tcW w:w="3418" w:type="pct"/>
+            <w:tcW w:w="3419" w:type="pct"/>
             <w:tcBorders>
               <w:top w:val="dotted" w:sz="4" w:space="0" w:color="auto"/>
               <w:bottom w:val="dotted" w:sz="4" w:space="0" w:color="auto"/>
@@ -10305,7 +10378,7 @@
         </w:tc>
         <w:tc>
           <w:tcPr>
-            <w:tcW w:w="3418" w:type="pct"/>
+            <w:tcW w:w="3419" w:type="pct"/>
             <w:tcBorders>
               <w:top w:val="dotted" w:sz="4" w:space="0" w:color="auto"/>
               <w:bottom w:val="dotted" w:sz="4" w:space="0" w:color="auto"/>
@@ -10515,7 +10588,7 @@
         </w:tc>
         <w:tc>
           <w:tcPr>
-            <w:tcW w:w="3418" w:type="pct"/>
+            <w:tcW w:w="3419" w:type="pct"/>
             <w:tcBorders>
               <w:top w:val="dotted" w:sz="4" w:space="0" w:color="auto"/>
               <w:bottom w:val="dotted" w:sz="4" w:space="0" w:color="auto"/>
@@ -10807,7 +10880,7 @@
         </w:tc>
         <w:tc>
           <w:tcPr>
-            <w:tcW w:w="3418" w:type="pct"/>
+            <w:tcW w:w="3419" w:type="pct"/>
             <w:tcBorders>
               <w:top w:val="dotted" w:sz="4" w:space="0" w:color="auto"/>
               <w:bottom w:val="dotted" w:sz="4" w:space="0" w:color="auto"/>
@@ -11099,7 +11172,7 @@
         </w:tc>
         <w:tc>
           <w:tcPr>
-            <w:tcW w:w="3418" w:type="pct"/>
+            <w:tcW w:w="3419" w:type="pct"/>
             <w:tcBorders>
               <w:top w:val="dotted" w:sz="4" w:space="0" w:color="auto"/>
               <w:bottom w:val="dotted" w:sz="4" w:space="0" w:color="auto"/>
@@ -11335,7 +11408,7 @@
                 <w:sz w:val="16"/>
                 <w:szCs w:val="16"/>
               </w:rPr>
-              <w:t>LAST_UPDTD_USER</w:t>
+              <w:t>OCCASION</w:t>
             </w:r>
           </w:p>
         </w:tc>
@@ -11365,13 +11438,51 @@
                 <w:sz w:val="16"/>
                 <w:szCs w:val="16"/>
               </w:rPr>
-              <w:t>Derived</w:t>
-            </w:r>
-          </w:p>
-        </w:tc>
-        <w:tc>
-          <w:tcPr>
-            <w:tcW w:w="3418" w:type="pct"/>
+              <w:t>Column 17</w:t>
+            </w:r>
+          </w:p>
+          <w:p>
+            <w:pPr>
+              <w:ind w:left="0"/>
+              <w:rPr>
+                <w:rFonts w:ascii="Calibri" w:hAnsi="Calibri"/>
+                <w:color w:val="000000"/>
+                <w:sz w:val="16"/>
+                <w:szCs w:val="16"/>
+              </w:rPr>
+            </w:pPr>
+            <w:r>
+              <w:rPr>
+                <w:rFonts w:ascii="Calibri" w:hAnsi="Calibri"/>
+                <w:color w:val="000000"/>
+                <w:sz w:val="16"/>
+                <w:szCs w:val="16"/>
+              </w:rPr>
+              <w:t>(“</w:t>
+            </w:r>
+            <w:r>
+              <w:rPr>
+                <w:rFonts w:ascii="Calibri" w:hAnsi="Calibri"/>
+                <w:color w:val="000000"/>
+                <w:sz w:val="16"/>
+                <w:szCs w:val="16"/>
+              </w:rPr>
+              <w:t>Occasion</w:t>
+            </w:r>
+            <w:r>
+              <w:rPr>
+                <w:rFonts w:ascii="Calibri" w:hAnsi="Calibri"/>
+                <w:color w:val="000000"/>
+                <w:sz w:val="16"/>
+                <w:szCs w:val="16"/>
+              </w:rPr>
+              <w:t xml:space="preserve">”) </w:t>
+            </w:r>
+          </w:p>
+        </w:tc>
+        <w:tc>
+          <w:tcPr>
+            <w:tcW w:w="3419" w:type="pct"/>
             <w:tcBorders>
               <w:top w:val="dotted" w:sz="4" w:space="0" w:color="auto"/>
               <w:bottom w:val="dotted" w:sz="4" w:space="0" w:color="auto"/>
@@ -11383,28 +11494,240 @@
               <w:ind w:left="0"/>
               <w:rPr>
                 <w:rFonts w:ascii="Calibri" w:hAnsi="Calibri"/>
-                <w:color w:val="000000"/>
-                <w:sz w:val="16"/>
-                <w:szCs w:val="16"/>
-              </w:rPr>
-            </w:pPr>
-            <w:r>
-              <w:rPr>
-                <w:rFonts w:ascii="Calibri" w:hAnsi="Calibri"/>
-                <w:color w:val="000000"/>
-                <w:sz w:val="16"/>
-                <w:szCs w:val="16"/>
-              </w:rPr>
-              <w:t>This i</w:t>
-            </w:r>
-            <w:r>
-              <w:rPr>
-                <w:rFonts w:ascii="Calibri" w:hAnsi="Calibri"/>
-                <w:color w:val="000000"/>
-                <w:sz w:val="16"/>
-                <w:szCs w:val="16"/>
-              </w:rPr>
-              <w:t>s to be the User ID of the person who loaded the data file via FLU.</w:t>
+                <w:b/>
+                <w:color w:val="000000"/>
+                <w:sz w:val="16"/>
+                <w:szCs w:val="16"/>
+              </w:rPr>
+            </w:pPr>
+            <w:r>
+              <w:rPr>
+                <w:rFonts w:ascii="Calibri" w:hAnsi="Calibri"/>
+                <w:b/>
+                <w:color w:val="000000"/>
+                <w:sz w:val="16"/>
+                <w:szCs w:val="16"/>
+              </w:rPr>
+              <w:t>Validation</w:t>
+            </w:r>
+          </w:p>
+          <w:p>
+            <w:pPr>
+              <w:pStyle w:val="ListParagraph"/>
+              <w:numPr>
+                <w:ilvl w:val="0"/>
+                <w:numId w:val="3"/>
+              </w:numPr>
+              <w:rPr>
+                <w:rFonts w:ascii="Calibri" w:hAnsi="Calibri"/>
+                <w:color w:val="000000"/>
+                <w:sz w:val="16"/>
+                <w:szCs w:val="16"/>
+              </w:rPr>
+            </w:pPr>
+            <w:r>
+              <w:rPr>
+                <w:rFonts w:ascii="Calibri" w:hAnsi="Calibri"/>
+                <w:color w:val="000000"/>
+                <w:sz w:val="16"/>
+                <w:szCs w:val="16"/>
+              </w:rPr>
+              <w:t xml:space="preserve"> (</w:t>
+            </w:r>
+            <w:r>
+              <w:rPr>
+                <w:rFonts w:ascii="Calibri" w:hAnsi="Calibri"/>
+                <w:color w:val="000000"/>
+                <w:sz w:val="16"/>
+                <w:szCs w:val="16"/>
+              </w:rPr>
+              <w:t>NULL</w:t>
+            </w:r>
+            <w:r>
+              <w:rPr>
+                <w:rFonts w:ascii="Calibri" w:hAnsi="Calibri"/>
+                <w:color w:val="000000"/>
+                <w:sz w:val="16"/>
+                <w:szCs w:val="16"/>
+              </w:rPr>
+              <w:t xml:space="preserve"> / Blank</w:t>
+            </w:r>
+            <w:r>
+              <w:rPr>
+                <w:rFonts w:ascii="Calibri" w:hAnsi="Calibri"/>
+                <w:color w:val="000000"/>
+                <w:sz w:val="16"/>
+                <w:szCs w:val="16"/>
+              </w:rPr>
+              <w:t xml:space="preserve"> </w:t>
+            </w:r>
+            <w:r>
+              <w:rPr>
+                <w:rFonts w:ascii="Calibri" w:hAnsi="Calibri"/>
+                <w:b/>
+                <w:i/>
+                <w:color w:val="000000"/>
+                <w:sz w:val="16"/>
+                <w:szCs w:val="16"/>
+                <w:u w:val="single"/>
+              </w:rPr>
+              <w:t>is</w:t>
+            </w:r>
+            <w:r>
+              <w:rPr>
+                <w:rFonts w:ascii="Calibri" w:hAnsi="Calibri"/>
+                <w:i/>
+                <w:color w:val="000000"/>
+                <w:sz w:val="16"/>
+                <w:szCs w:val="16"/>
+              </w:rPr>
+              <w:t xml:space="preserve"> </w:t>
+            </w:r>
+            <w:r>
+              <w:rPr>
+                <w:rFonts w:ascii="Calibri" w:hAnsi="Calibri"/>
+                <w:color w:val="000000"/>
+                <w:sz w:val="16"/>
+                <w:szCs w:val="16"/>
+              </w:rPr>
+              <w:t>OK)</w:t>
+            </w:r>
+          </w:p>
+          <w:p>
+            <w:pPr>
+              <w:ind w:left="0"/>
+              <w:rPr>
+                <w:rFonts w:ascii="Calibri" w:hAnsi="Calibri"/>
+                <w:b/>
+                <w:color w:val="000000"/>
+                <w:sz w:val="16"/>
+                <w:szCs w:val="16"/>
+              </w:rPr>
+            </w:pPr>
+            <w:r>
+              <w:rPr>
+                <w:rFonts w:ascii="Calibri" w:hAnsi="Calibri"/>
+                <w:b/>
+                <w:color w:val="000000"/>
+                <w:sz w:val="16"/>
+                <w:szCs w:val="16"/>
+              </w:rPr>
+              <w:t xml:space="preserve">Data </w:t>
+            </w:r>
+            <w:r>
+              <w:rPr>
+                <w:rFonts w:ascii="Calibri" w:hAnsi="Calibri"/>
+                <w:b/>
+                <w:color w:val="000000"/>
+                <w:sz w:val="16"/>
+                <w:szCs w:val="16"/>
+              </w:rPr>
+              <w:t>Processing</w:t>
+            </w:r>
+            <w:r>
+              <w:rPr>
+                <w:rFonts w:ascii="Calibri" w:hAnsi="Calibri"/>
+                <w:b/>
+                <w:color w:val="000000"/>
+                <w:sz w:val="16"/>
+                <w:szCs w:val="16"/>
+              </w:rPr>
+              <w:t xml:space="preserve"> / Conversion</w:t>
+            </w:r>
+          </w:p>
+          <w:p>
+            <w:pPr>
+              <w:pStyle w:val="ListParagraph"/>
+              <w:numPr>
+                <w:ilvl w:val="0"/>
+                <w:numId w:val="3"/>
+              </w:numPr>
+              <w:rPr>
+                <w:rFonts w:ascii="Calibri" w:hAnsi="Calibri"/>
+                <w:b/>
+                <w:color w:val="000000"/>
+                <w:sz w:val="16"/>
+                <w:szCs w:val="16"/>
+              </w:rPr>
+            </w:pPr>
+            <w:r>
+              <w:rPr>
+                <w:rFonts w:ascii="Calibri" w:hAnsi="Calibri"/>
+                <w:color w:val="000000"/>
+                <w:sz w:val="16"/>
+                <w:szCs w:val="16"/>
+              </w:rPr>
+              <w:t>Convert text to "Title Case" using INITCAP function.</w:t>
+            </w:r>
+          </w:p>
+          <w:p>
+            <w:pPr>
+              <w:pStyle w:val="ListParagraph"/>
+              <w:numPr>
+                <w:ilvl w:val="0"/>
+                <w:numId w:val="3"/>
+              </w:numPr>
+              <w:rPr>
+                <w:rFonts w:ascii="Calibri" w:hAnsi="Calibri"/>
+                <w:b/>
+                <w:color w:val="000000"/>
+                <w:sz w:val="16"/>
+                <w:szCs w:val="16"/>
+              </w:rPr>
+            </w:pPr>
+            <w:r>
+              <w:rPr>
+                <w:rFonts w:ascii="Calibri" w:hAnsi="Calibri"/>
+                <w:color w:val="000000"/>
+                <w:sz w:val="16"/>
+                <w:szCs w:val="16"/>
+              </w:rPr>
+              <w:t>Apply TRIM function to remove any leading or trailing spaces.</w:t>
+            </w:r>
+          </w:p>
+          <w:p>
+            <w:pPr>
+              <w:pStyle w:val="ListParagraph"/>
+              <w:numPr>
+                <w:ilvl w:val="0"/>
+                <w:numId w:val="3"/>
+              </w:numPr>
+              <w:rPr>
+                <w:rFonts w:ascii="Calibri" w:hAnsi="Calibri"/>
+                <w:b/>
+                <w:color w:val="000000"/>
+                <w:sz w:val="16"/>
+                <w:szCs w:val="16"/>
+              </w:rPr>
+            </w:pPr>
+            <w:r>
+              <w:rPr>
+                <w:rFonts w:ascii="Calibri" w:hAnsi="Calibri"/>
+                <w:color w:val="000000"/>
+                <w:sz w:val="16"/>
+                <w:szCs w:val="16"/>
+              </w:rPr>
+              <w:t xml:space="preserve">This field is only present on the Dog interface files.  It is not included on Cat files and as such the value to be used is always </w:t>
+            </w:r>
+            <w:proofErr w:type="gramStart"/>
+            <w:r>
+              <w:rPr>
+                <w:rFonts w:ascii="Calibri" w:hAnsi="Calibri"/>
+                <w:color w:val="000000"/>
+                <w:sz w:val="16"/>
+                <w:szCs w:val="16"/>
+              </w:rPr>
+              <w:t>NULL</w:t>
+            </w:r>
+            <w:proofErr w:type="gramEnd"/>
+            <w:r>
+              <w:rPr>
+                <w:rFonts w:ascii="Calibri" w:hAnsi="Calibri"/>
+                <w:color w:val="000000"/>
+                <w:sz w:val="16"/>
+                <w:szCs w:val="16"/>
+              </w:rPr>
+              <w:t>.</w:t>
             </w:r>
           </w:p>
         </w:tc>
@@ -11419,34 +11742,109 @@
             <w:tcW w:w="854" w:type="pct"/>
             <w:tcBorders>
               <w:top w:val="dotted" w:sz="4" w:space="0" w:color="auto"/>
-              <w:bottom w:val="single" w:sz="4" w:space="0" w:color="auto"/>
-            </w:tcBorders>
-            <w:shd w:val="clear" w:color="auto" w:fill="auto"/>
-          </w:tcPr>
-          <w:p>
-            <w:pPr>
-              <w:ind w:left="0"/>
-              <w:rPr>
-                <w:rFonts w:ascii="Calibri" w:hAnsi="Calibri"/>
-                <w:color w:val="000000"/>
-                <w:sz w:val="16"/>
-                <w:szCs w:val="16"/>
-              </w:rPr>
-            </w:pPr>
-            <w:r>
-              <w:rPr>
-                <w:rFonts w:ascii="Calibri" w:hAnsi="Calibri"/>
-                <w:color w:val="000000"/>
-                <w:sz w:val="16"/>
-                <w:szCs w:val="16"/>
-              </w:rPr>
-              <w:t>LAST_UPDTD_TIME</w:t>
+              <w:bottom w:val="dotted" w:sz="4" w:space="0" w:color="auto"/>
+            </w:tcBorders>
+            <w:shd w:val="clear" w:color="auto" w:fill="auto"/>
+          </w:tcPr>
+          <w:p>
+            <w:pPr>
+              <w:ind w:left="0"/>
+              <w:rPr>
+                <w:rFonts w:ascii="Calibri" w:hAnsi="Calibri"/>
+                <w:color w:val="000000"/>
+                <w:sz w:val="16"/>
+                <w:szCs w:val="16"/>
+              </w:rPr>
+            </w:pPr>
+            <w:r>
+              <w:rPr>
+                <w:rFonts w:ascii="Calibri" w:hAnsi="Calibri"/>
+                <w:color w:val="000000"/>
+                <w:sz w:val="16"/>
+                <w:szCs w:val="16"/>
+              </w:rPr>
+              <w:t>LAST_UPDTD_USER</w:t>
             </w:r>
           </w:p>
         </w:tc>
         <w:tc>
           <w:tcPr>
             <w:tcW w:w="727" w:type="pct"/>
+            <w:tcBorders>
+              <w:top w:val="dotted" w:sz="4" w:space="0" w:color="auto"/>
+              <w:bottom w:val="dotted" w:sz="4" w:space="0" w:color="auto"/>
+            </w:tcBorders>
+            <w:shd w:val="clear" w:color="auto" w:fill="auto"/>
+          </w:tcPr>
+          <w:p>
+            <w:pPr>
+              <w:ind w:left="0"/>
+              <w:rPr>
+                <w:rFonts w:ascii="Calibri" w:hAnsi="Calibri"/>
+                <w:color w:val="000000"/>
+                <w:sz w:val="16"/>
+                <w:szCs w:val="16"/>
+              </w:rPr>
+            </w:pPr>
+            <w:r>
+              <w:rPr>
+                <w:rFonts w:ascii="Calibri" w:hAnsi="Calibri"/>
+                <w:color w:val="000000"/>
+                <w:sz w:val="16"/>
+                <w:szCs w:val="16"/>
+              </w:rPr>
+              <w:t>Derived</w:t>
+            </w:r>
+          </w:p>
+        </w:tc>
+        <w:tc>
+          <w:tcPr>
+            <w:tcW w:w="3419" w:type="pct"/>
+            <w:tcBorders>
+              <w:top w:val="dotted" w:sz="4" w:space="0" w:color="auto"/>
+              <w:bottom w:val="dotted" w:sz="4" w:space="0" w:color="auto"/>
+            </w:tcBorders>
+            <w:shd w:val="clear" w:color="auto" w:fill="auto"/>
+          </w:tcPr>
+          <w:p>
+            <w:pPr>
+              <w:ind w:left="0"/>
+              <w:rPr>
+                <w:rFonts w:ascii="Calibri" w:hAnsi="Calibri"/>
+                <w:color w:val="000000"/>
+                <w:sz w:val="16"/>
+                <w:szCs w:val="16"/>
+              </w:rPr>
+            </w:pPr>
+            <w:r>
+              <w:rPr>
+                <w:rFonts w:ascii="Calibri" w:hAnsi="Calibri"/>
+                <w:color w:val="000000"/>
+                <w:sz w:val="16"/>
+                <w:szCs w:val="16"/>
+              </w:rPr>
+              <w:t>This i</w:t>
+            </w:r>
+            <w:r>
+              <w:rPr>
+                <w:rFonts w:ascii="Calibri" w:hAnsi="Calibri"/>
+                <w:color w:val="000000"/>
+                <w:sz w:val="16"/>
+                <w:szCs w:val="16"/>
+              </w:rPr>
+              <w:t>s to be the User ID of the person who loaded the data file via FLU.</w:t>
+            </w:r>
+          </w:p>
+        </w:tc>
+      </w:tr>
+      <w:tr>
+        <w:trPr>
+          <w:cantSplit/>
+          <w:tblHeader/>
+        </w:trPr>
+        <w:tc>
+          <w:tcPr>
+            <w:tcW w:w="854" w:type="pct"/>
             <w:tcBorders>
               <w:top w:val="dotted" w:sz="4" w:space="0" w:color="auto"/>
               <w:bottom w:val="single" w:sz="4" w:space="0" w:color="auto"/>
@@ -11470,13 +11868,43 @@
                 <w:sz w:val="16"/>
                 <w:szCs w:val="16"/>
               </w:rPr>
+              <w:t>LAST_UPDTD_TIME</w:t>
+            </w:r>
+          </w:p>
+        </w:tc>
+        <w:tc>
+          <w:tcPr>
+            <w:tcW w:w="727" w:type="pct"/>
+            <w:tcBorders>
+              <w:top w:val="dotted" w:sz="4" w:space="0" w:color="auto"/>
+              <w:bottom w:val="single" w:sz="4" w:space="0" w:color="auto"/>
+            </w:tcBorders>
+            <w:shd w:val="clear" w:color="auto" w:fill="auto"/>
+          </w:tcPr>
+          <w:p>
+            <w:pPr>
+              <w:ind w:left="0"/>
+              <w:rPr>
+                <w:rFonts w:ascii="Calibri" w:hAnsi="Calibri"/>
+                <w:color w:val="000000"/>
+                <w:sz w:val="16"/>
+                <w:szCs w:val="16"/>
+              </w:rPr>
+            </w:pPr>
+            <w:r>
+              <w:rPr>
+                <w:rFonts w:ascii="Calibri" w:hAnsi="Calibri"/>
+                <w:color w:val="000000"/>
+                <w:sz w:val="16"/>
+                <w:szCs w:val="16"/>
+              </w:rPr>
               <w:t>Derived</w:t>
             </w:r>
           </w:p>
         </w:tc>
         <w:tc>
           <w:tcPr>
-            <w:tcW w:w="3418" w:type="pct"/>
+            <w:tcW w:w="3419" w:type="pct"/>
             <w:tcBorders>
               <w:top w:val="dotted" w:sz="4" w:space="0" w:color="auto"/>
               <w:bottom w:val="single" w:sz="4" w:space="0" w:color="auto"/>
@@ -11515,7 +11943,7 @@
           <w:numId w:val="6"/>
         </w:numPr>
       </w:pPr>
-      <w:bookmarkStart w:id="45" w:name="_Toc364756756"/>
+      <w:bookmarkStart w:id="45" w:name="_Toc369636847"/>
       <w:r>
         <w:t>Sample Data</w:t>
       </w:r>
@@ -14167,6 +14595,8 @@
               <w:jc w:val="center"/>
               <w:rPr>
                 <w:rFonts w:ascii="Calibri" w:hAnsi="Calibri"/>
+                <w:b/>
+                <w:bCs/>
                 <w:color w:val="000000"/>
                 <w:sz w:val="18"/>
                 <w:szCs w:val="22"/>
@@ -14175,6 +14605,8 @@
             <w:r>
               <w:rPr>
                 <w:rFonts w:ascii="Calibri" w:hAnsi="Calibri"/>
+                <w:b/>
+                <w:bCs/>
                 <w:color w:val="000000"/>
                 <w:sz w:val="18"/>
                 <w:szCs w:val="22"/>
@@ -14204,6 +14636,8 @@
               <w:jc w:val="center"/>
               <w:rPr>
                 <w:rFonts w:ascii="Calibri" w:hAnsi="Calibri"/>
+                <w:b/>
+                <w:bCs/>
                 <w:color w:val="000000"/>
                 <w:sz w:val="18"/>
                 <w:szCs w:val="22"/>
@@ -14212,11 +14646,172 @@
             <w:r>
               <w:rPr>
                 <w:rFonts w:ascii="Calibri" w:hAnsi="Calibri"/>
+                <w:b/>
+                <w:bCs/>
                 <w:color w:val="000000"/>
                 <w:sz w:val="18"/>
                 <w:szCs w:val="22"/>
               </w:rPr>
               <w:t> </w:t>
+            </w:r>
+          </w:p>
+        </w:tc>
+      </w:tr>
+      <w:tr>
+        <w:trPr>
+          <w:trHeight w:val="300"/>
+        </w:trPr>
+        <w:tc>
+          <w:tcPr>
+            <w:tcW w:w="1485" w:type="dxa"/>
+            <w:tcBorders>
+              <w:top w:val="single" w:sz="4" w:space="0" w:color="auto"/>
+              <w:left w:val="single" w:sz="4" w:space="0" w:color="auto"/>
+              <w:bottom w:val="single" w:sz="4" w:space="0" w:color="auto"/>
+              <w:right w:val="single" w:sz="4" w:space="0" w:color="auto"/>
+            </w:tcBorders>
+            <w:shd w:val="clear" w:color="000000" w:fill="99CCFF"/>
+          </w:tcPr>
+          <w:p>
+            <w:pPr>
+              <w:spacing w:before="0" w:after="0"/>
+              <w:ind w:left="0"/>
+              <w:jc w:val="center"/>
+              <w:rPr>
+                <w:rFonts w:ascii="Calibri" w:hAnsi="Calibri"/>
+                <w:b/>
+                <w:bCs/>
+                <w:color w:val="000000"/>
+                <w:sz w:val="18"/>
+                <w:szCs w:val="22"/>
+              </w:rPr>
+            </w:pPr>
+            <w:r>
+              <w:rPr>
+                <w:rFonts w:ascii="Calibri" w:hAnsi="Calibri"/>
+                <w:b/>
+                <w:bCs/>
+                <w:color w:val="000000"/>
+                <w:sz w:val="18"/>
+                <w:szCs w:val="22"/>
+              </w:rPr>
+              <w:t>17</w:t>
+            </w:r>
+          </w:p>
+        </w:tc>
+        <w:tc>
+          <w:tcPr>
+            <w:tcW w:w="1485" w:type="dxa"/>
+            <w:tcBorders>
+              <w:top w:val="single" w:sz="4" w:space="0" w:color="auto"/>
+              <w:left w:val="single" w:sz="4" w:space="0" w:color="auto"/>
+              <w:bottom w:val="single" w:sz="4" w:space="0" w:color="auto"/>
+              <w:right w:val="single" w:sz="4" w:space="0" w:color="auto"/>
+            </w:tcBorders>
+            <w:shd w:val="clear" w:color="000000" w:fill="99CCFF"/>
+            <w:noWrap/>
+            <w:vAlign w:val="bottom"/>
+          </w:tcPr>
+          <w:p>
+            <w:pPr>
+              <w:spacing w:before="0" w:after="0"/>
+              <w:ind w:left="0"/>
+              <w:jc w:val="center"/>
+              <w:rPr>
+                <w:rFonts w:ascii="Calibri" w:hAnsi="Calibri"/>
+                <w:b/>
+                <w:bCs/>
+                <w:color w:val="000000"/>
+                <w:sz w:val="18"/>
+                <w:szCs w:val="22"/>
+              </w:rPr>
+            </w:pPr>
+            <w:r>
+              <w:rPr>
+                <w:rFonts w:ascii="Calibri" w:hAnsi="Calibri"/>
+                <w:b/>
+                <w:bCs/>
+                <w:color w:val="000000"/>
+                <w:sz w:val="18"/>
+                <w:szCs w:val="22"/>
+              </w:rPr>
+              <w:t>Occasion</w:t>
+            </w:r>
+          </w:p>
+        </w:tc>
+        <w:tc>
+          <w:tcPr>
+            <w:tcW w:w="2720" w:type="dxa"/>
+            <w:tcBorders>
+              <w:top w:val="single" w:sz="4" w:space="0" w:color="auto"/>
+              <w:left w:val="nil"/>
+              <w:bottom w:val="single" w:sz="4" w:space="0" w:color="auto"/>
+              <w:right w:val="single" w:sz="4" w:space="0" w:color="auto"/>
+            </w:tcBorders>
+            <w:shd w:val="clear" w:color="auto" w:fill="auto"/>
+            <w:noWrap/>
+            <w:vAlign w:val="bottom"/>
+          </w:tcPr>
+          <w:p>
+            <w:pPr>
+              <w:spacing w:before="0" w:after="0"/>
+              <w:ind w:left="0"/>
+              <w:jc w:val="center"/>
+              <w:rPr>
+                <w:rFonts w:ascii="Calibri" w:hAnsi="Calibri"/>
+                <w:bCs/>
+                <w:color w:val="000000"/>
+                <w:sz w:val="18"/>
+                <w:szCs w:val="22"/>
+              </w:rPr>
+            </w:pPr>
+            <w:r>
+              <w:rPr>
+                <w:rFonts w:ascii="Calibri" w:hAnsi="Calibri"/>
+                <w:bCs/>
+                <w:color w:val="000000"/>
+                <w:sz w:val="18"/>
+                <w:szCs w:val="22"/>
+              </w:rPr>
+              <w:t>Snack</w:t>
+            </w:r>
+          </w:p>
+        </w:tc>
+        <w:tc>
+          <w:tcPr>
+            <w:tcW w:w="2720" w:type="dxa"/>
+            <w:tcBorders>
+              <w:top w:val="single" w:sz="4" w:space="0" w:color="auto"/>
+              <w:left w:val="nil"/>
+              <w:bottom w:val="single" w:sz="4" w:space="0" w:color="auto"/>
+              <w:right w:val="single" w:sz="4" w:space="0" w:color="auto"/>
+            </w:tcBorders>
+            <w:shd w:val="clear" w:color="auto" w:fill="auto"/>
+            <w:noWrap/>
+            <w:vAlign w:val="bottom"/>
+          </w:tcPr>
+          <w:p>
+            <w:pPr>
+              <w:spacing w:before="0" w:after="0"/>
+              <w:ind w:left="0"/>
+              <w:jc w:val="center"/>
+              <w:rPr>
+                <w:rFonts w:ascii="Calibri" w:hAnsi="Calibri"/>
+                <w:bCs/>
+                <w:color w:val="000000"/>
+                <w:sz w:val="18"/>
+                <w:szCs w:val="22"/>
+              </w:rPr>
+            </w:pPr>
+            <w:r>
+              <w:rPr>
+                <w:rFonts w:ascii="Calibri" w:hAnsi="Calibri"/>
+                <w:bCs/>
+                <w:color w:val="000000"/>
+                <w:sz w:val="18"/>
+                <w:szCs w:val="22"/>
+              </w:rPr>
+              <w:t>Snack</w:t>
             </w:r>
           </w:p>
         </w:tc>
@@ -14230,6 +14825,7 @@
         <w:ind w:left="0"/>
       </w:pPr>
       <w:r>
+        <w:lastRenderedPageBreak/>
         <w:br w:type="page"/>
       </w:r>
     </w:p>
@@ -14238,7 +14834,7 @@
         <w:pStyle w:val="Heading3"/>
         <w:ind w:left="567" w:hanging="1"/>
       </w:pPr>
-      <w:bookmarkStart w:id="46" w:name="_Toc364756757"/>
+      <w:bookmarkStart w:id="46" w:name="_Toc369636848"/>
       <w:r>
         <w:lastRenderedPageBreak/>
         <w:t>TV Advertising Activity</w:t>
@@ -14249,7 +14845,7 @@
       <w:pPr>
         <w:pStyle w:val="Heading4"/>
       </w:pPr>
-      <w:bookmarkStart w:id="47" w:name="_Toc364756758"/>
+      <w:bookmarkStart w:id="47" w:name="_Toc369636849"/>
       <w:r>
         <w:t>Source of Data</w:t>
       </w:r>
@@ -14269,7 +14865,7 @@
       <w:pPr>
         <w:pStyle w:val="Heading4"/>
       </w:pPr>
-      <w:bookmarkStart w:id="48" w:name="_Toc364756759"/>
+      <w:bookmarkStart w:id="48" w:name="_Toc369636850"/>
       <w:r>
         <w:t>File Format</w:t>
       </w:r>
@@ -14284,7 +14880,7 @@
       <w:pPr>
         <w:pStyle w:val="Heading4"/>
       </w:pPr>
-      <w:bookmarkStart w:id="49" w:name="_Toc364756760"/>
+      <w:bookmarkStart w:id="49" w:name="_Toc369636851"/>
       <w:r>
         <w:t>Processing Rules – Whole File</w:t>
       </w:r>
@@ -14321,7 +14917,7 @@
       <w:pPr>
         <w:pStyle w:val="Heading4"/>
       </w:pPr>
-      <w:bookmarkStart w:id="50" w:name="_Toc364756761"/>
+      <w:bookmarkStart w:id="50" w:name="_Toc369636852"/>
       <w:r>
         <w:t>FLU Interface Name</w:t>
       </w:r>
@@ -14372,7 +14968,7 @@
       <w:pPr>
         <w:pStyle w:val="Heading4"/>
       </w:pPr>
-      <w:bookmarkStart w:id="51" w:name="_Toc364756762"/>
+      <w:bookmarkStart w:id="51" w:name="_Toc369636853"/>
       <w:r>
         <w:t>FLU Table Field Definitions</w:t>
       </w:r>
@@ -16781,7 +17377,7 @@
           <w:numId w:val="6"/>
         </w:numPr>
       </w:pPr>
-      <w:bookmarkStart w:id="52" w:name="_Toc364756763"/>
+      <w:bookmarkStart w:id="52" w:name="_Toc369636854"/>
       <w:r>
         <w:t>Sample Data</w:t>
       </w:r>
@@ -19187,7 +19783,7 @@
         <w:pStyle w:val="Heading3"/>
         <w:ind w:left="567" w:hanging="1"/>
       </w:pPr>
-      <w:bookmarkStart w:id="53" w:name="_Toc364756764"/>
+      <w:bookmarkStart w:id="53" w:name="_Toc369636855"/>
       <w:r>
         <w:lastRenderedPageBreak/>
         <w:t>Share of Shelf</w:t>
@@ -19198,7 +19794,7 @@
       <w:pPr>
         <w:pStyle w:val="Heading4"/>
       </w:pPr>
-      <w:bookmarkStart w:id="54" w:name="_Toc364756765"/>
+      <w:bookmarkStart w:id="54" w:name="_Toc369636856"/>
       <w:r>
         <w:t>Source of Data</w:t>
       </w:r>
@@ -19242,7 +19838,7 @@
       <w:pPr>
         <w:pStyle w:val="Heading4"/>
       </w:pPr>
-      <w:bookmarkStart w:id="55" w:name="_Toc364756766"/>
+      <w:bookmarkStart w:id="55" w:name="_Toc369636857"/>
       <w:r>
         <w:t>File Format</w:t>
       </w:r>
@@ -19257,7 +19853,7 @@
       <w:pPr>
         <w:pStyle w:val="Heading4"/>
       </w:pPr>
-      <w:bookmarkStart w:id="56" w:name="_Toc364756767"/>
+      <w:bookmarkStart w:id="56" w:name="_Toc369636858"/>
       <w:r>
         <w:t>Processing Rules – Whole File</w:t>
       </w:r>
@@ -19369,7 +19965,7 @@
       <w:pPr>
         <w:pStyle w:val="Heading4"/>
       </w:pPr>
-      <w:bookmarkStart w:id="57" w:name="_Toc364756768"/>
+      <w:bookmarkStart w:id="57" w:name="_Toc369636859"/>
       <w:r>
         <w:t>FLU Interface Name</w:t>
       </w:r>
@@ -19420,7 +20016,7 @@
       <w:pPr>
         <w:pStyle w:val="Heading4"/>
       </w:pPr>
-      <w:bookmarkStart w:id="58" w:name="_Toc364756769"/>
+      <w:bookmarkStart w:id="58" w:name="_Toc369636860"/>
       <w:r>
         <w:t>FLU Table Field Definitions</w:t>
       </w:r>
@@ -23627,7 +24223,7 @@
           <w:numId w:val="6"/>
         </w:numPr>
       </w:pPr>
-      <w:bookmarkStart w:id="59" w:name="_Toc364756770"/>
+      <w:bookmarkStart w:id="59" w:name="_Toc369636861"/>
       <w:r>
         <w:t xml:space="preserve">Sample Data – </w:t>
       </w:r>
@@ -25818,7 +26414,7 @@
         <w:pStyle w:val="Heading3"/>
         <w:ind w:left="567" w:hanging="1"/>
       </w:pPr>
-      <w:bookmarkStart w:id="60" w:name="_Toc364756771"/>
+      <w:bookmarkStart w:id="60" w:name="_Toc369636862"/>
       <w:r>
         <w:lastRenderedPageBreak/>
         <w:t>Household</w:t>
@@ -25832,7 +26428,7 @@
       <w:pPr>
         <w:pStyle w:val="Heading4"/>
       </w:pPr>
-      <w:bookmarkStart w:id="61" w:name="_Toc364756772"/>
+      <w:bookmarkStart w:id="61" w:name="_Toc369636863"/>
       <w:r>
         <w:t>Source of Data</w:t>
       </w:r>
@@ -25852,7 +26448,7 @@
       <w:pPr>
         <w:pStyle w:val="Heading4"/>
       </w:pPr>
-      <w:bookmarkStart w:id="62" w:name="_Toc364756773"/>
+      <w:bookmarkStart w:id="62" w:name="_Toc369636864"/>
       <w:r>
         <w:t>File Format</w:t>
       </w:r>
@@ -25867,7 +26463,7 @@
       <w:pPr>
         <w:pStyle w:val="Heading4"/>
       </w:pPr>
-      <w:bookmarkStart w:id="63" w:name="_Toc364756774"/>
+      <w:bookmarkStart w:id="63" w:name="_Toc369636865"/>
       <w:r>
         <w:t>Processing Rules – Whole File</w:t>
       </w:r>
@@ -25964,7 +26560,7 @@
       <w:pPr>
         <w:pStyle w:val="Heading4"/>
       </w:pPr>
-      <w:bookmarkStart w:id="64" w:name="_Toc364756775"/>
+      <w:bookmarkStart w:id="64" w:name="_Toc369636866"/>
       <w:r>
         <w:t>FLU Interface Name</w:t>
       </w:r>
@@ -26019,7 +26615,7 @@
       <w:pPr>
         <w:pStyle w:val="Heading4"/>
       </w:pPr>
-      <w:bookmarkStart w:id="65" w:name="_Toc364756776"/>
+      <w:bookmarkStart w:id="65" w:name="_Toc369636867"/>
       <w:r>
         <w:t>FLU Table Field Definitions</w:t>
       </w:r>
@@ -29434,7 +30030,7 @@
           <w:numId w:val="6"/>
         </w:numPr>
       </w:pPr>
-      <w:bookmarkStart w:id="66" w:name="_Toc364756777"/>
+      <w:bookmarkStart w:id="66" w:name="_Toc369636868"/>
       <w:r>
         <w:t>Sample Data – Household Penetration</w:t>
       </w:r>
@@ -31171,7 +31767,7 @@
         <w:pStyle w:val="Heading3"/>
         <w:ind w:left="567" w:hanging="1"/>
       </w:pPr>
-      <w:bookmarkStart w:id="67" w:name="_Toc364756778"/>
+      <w:bookmarkStart w:id="67" w:name="_Toc369636869"/>
       <w:r>
         <w:lastRenderedPageBreak/>
         <w:t>Advertising Effectiveness</w:t>
@@ -31182,7 +31778,7 @@
       <w:pPr>
         <w:pStyle w:val="Heading4"/>
       </w:pPr>
-      <w:bookmarkStart w:id="68" w:name="_Toc364756779"/>
+      <w:bookmarkStart w:id="68" w:name="_Toc369636870"/>
       <w:r>
         <w:t>Source of Data</w:t>
       </w:r>
@@ -31202,7 +31798,7 @@
       <w:pPr>
         <w:pStyle w:val="Heading4"/>
       </w:pPr>
-      <w:bookmarkStart w:id="69" w:name="_Toc364756780"/>
+      <w:bookmarkStart w:id="69" w:name="_Toc369636871"/>
       <w:r>
         <w:t>File Format</w:t>
       </w:r>
@@ -31217,7 +31813,7 @@
       <w:pPr>
         <w:pStyle w:val="Heading4"/>
       </w:pPr>
-      <w:bookmarkStart w:id="70" w:name="_Toc364756781"/>
+      <w:bookmarkStart w:id="70" w:name="_Toc369636872"/>
       <w:r>
         <w:t>Processing Rules – Whole File</w:t>
       </w:r>
@@ -31256,7 +31852,7 @@
       <w:pPr>
         <w:pStyle w:val="Heading4"/>
       </w:pPr>
-      <w:bookmarkStart w:id="71" w:name="_Toc364756782"/>
+      <w:bookmarkStart w:id="71" w:name="_Toc369636873"/>
       <w:r>
         <w:t>FLU Interface Name</w:t>
       </w:r>
@@ -31307,7 +31903,7 @@
       <w:pPr>
         <w:pStyle w:val="Heading4"/>
       </w:pPr>
-      <w:bookmarkStart w:id="72" w:name="_Toc364756783"/>
+      <w:bookmarkStart w:id="72" w:name="_Toc369636874"/>
       <w:r>
         <w:t>FLU Table Field Definitions</w:t>
       </w:r>
@@ -34218,7 +34814,7 @@
           <w:numId w:val="6"/>
         </w:numPr>
       </w:pPr>
-      <w:bookmarkStart w:id="73" w:name="_Toc364756784"/>
+      <w:bookmarkStart w:id="73" w:name="_Toc369636875"/>
       <w:r>
         <w:t>Sample Data</w:t>
       </w:r>
@@ -37889,7 +38485,7 @@
         <w:pStyle w:val="Heading3"/>
         <w:ind w:left="567" w:hanging="1"/>
       </w:pPr>
-      <w:bookmarkStart w:id="74" w:name="_Toc364756785"/>
+      <w:bookmarkStart w:id="74" w:name="_Toc369636876"/>
       <w:r>
         <w:lastRenderedPageBreak/>
         <w:t>Packaging Effectiveness</w:t>
@@ -37900,7 +38496,7 @@
       <w:pPr>
         <w:pStyle w:val="Heading4"/>
       </w:pPr>
-      <w:bookmarkStart w:id="75" w:name="_Toc364756786"/>
+      <w:bookmarkStart w:id="75" w:name="_Toc369636877"/>
       <w:r>
         <w:t>Source of Data</w:t>
       </w:r>
@@ -37920,7 +38516,7 @@
       <w:pPr>
         <w:pStyle w:val="Heading4"/>
       </w:pPr>
-      <w:bookmarkStart w:id="76" w:name="_Toc364756787"/>
+      <w:bookmarkStart w:id="76" w:name="_Toc369636878"/>
       <w:r>
         <w:t>File Format</w:t>
       </w:r>
@@ -37935,7 +38531,7 @@
       <w:pPr>
         <w:pStyle w:val="Heading4"/>
       </w:pPr>
-      <w:bookmarkStart w:id="77" w:name="_Toc364756788"/>
+      <w:bookmarkStart w:id="77" w:name="_Toc369636879"/>
       <w:r>
         <w:t>Processing Rules – Whole File</w:t>
       </w:r>
@@ -37962,7 +38558,7 @@
       <w:pPr>
         <w:pStyle w:val="Heading4"/>
       </w:pPr>
-      <w:bookmarkStart w:id="78" w:name="_Toc364756789"/>
+      <w:bookmarkStart w:id="78" w:name="_Toc369636880"/>
       <w:r>
         <w:t>FLU Interface Name</w:t>
       </w:r>
@@ -38006,7 +38602,7 @@
       <w:pPr>
         <w:pStyle w:val="Heading4"/>
       </w:pPr>
-      <w:bookmarkStart w:id="79" w:name="_Toc364756790"/>
+      <w:bookmarkStart w:id="79" w:name="_Toc369636881"/>
       <w:r>
         <w:t>FLU Table Field Definitions</w:t>
       </w:r>
@@ -42017,7 +42613,7 @@
           <w:numId w:val="6"/>
         </w:numPr>
       </w:pPr>
-      <w:bookmarkStart w:id="80" w:name="_Toc364756791"/>
+      <w:bookmarkStart w:id="80" w:name="_Toc369636882"/>
       <w:r>
         <w:t>Sample Data</w:t>
       </w:r>
@@ -44437,7 +45033,7 @@
         <w:pStyle w:val="Heading3"/>
         <w:ind w:left="567" w:hanging="1"/>
       </w:pPr>
-      <w:bookmarkStart w:id="81" w:name="_Toc364756792"/>
+      <w:bookmarkStart w:id="81" w:name="_Toc369636883"/>
       <w:r>
         <w:lastRenderedPageBreak/>
         <w:t>Distinctive Asset Target</w:t>
@@ -44448,7 +45044,7 @@
       <w:pPr>
         <w:pStyle w:val="Heading4"/>
       </w:pPr>
-      <w:bookmarkStart w:id="82" w:name="_Toc364756793"/>
+      <w:bookmarkStart w:id="82" w:name="_Toc369636884"/>
       <w:r>
         <w:t>Source</w:t>
       </w:r>
@@ -44471,7 +45067,7 @@
       <w:pPr>
         <w:pStyle w:val="Heading4"/>
       </w:pPr>
-      <w:bookmarkStart w:id="83" w:name="_Toc364756794"/>
+      <w:bookmarkStart w:id="83" w:name="_Toc369636885"/>
       <w:r>
         <w:t>File Format</w:t>
       </w:r>
@@ -44486,7 +45082,7 @@
       <w:pPr>
         <w:pStyle w:val="Heading4"/>
       </w:pPr>
-      <w:bookmarkStart w:id="84" w:name="_Toc364756795"/>
+      <w:bookmarkStart w:id="84" w:name="_Toc369636886"/>
       <w:r>
         <w:t>Processing Rules – Whole File</w:t>
       </w:r>
@@ -44513,7 +45109,7 @@
       <w:pPr>
         <w:pStyle w:val="Heading4"/>
       </w:pPr>
-      <w:bookmarkStart w:id="85" w:name="_Toc364756796"/>
+      <w:bookmarkStart w:id="85" w:name="_Toc369636887"/>
       <w:r>
         <w:t>FLU Interface Name</w:t>
       </w:r>
@@ -44557,7 +45153,7 @@
       <w:pPr>
         <w:pStyle w:val="Heading4"/>
       </w:pPr>
-      <w:bookmarkStart w:id="86" w:name="_Toc364756797"/>
+      <w:bookmarkStart w:id="86" w:name="_Toc369636888"/>
       <w:r>
         <w:t>FLU Table Field Definitions</w:t>
       </w:r>
@@ -46323,7 +46919,7 @@
           <w:numId w:val="6"/>
         </w:numPr>
       </w:pPr>
-      <w:bookmarkStart w:id="87" w:name="_Toc364756798"/>
+      <w:bookmarkStart w:id="87" w:name="_Toc369636889"/>
       <w:r>
         <w:t>Sample Data</w:t>
       </w:r>
@@ -49349,7 +49945,7 @@
         <w:pStyle w:val="Heading3"/>
         <w:ind w:left="567" w:hanging="1"/>
       </w:pPr>
-      <w:bookmarkStart w:id="88" w:name="_Toc364756799"/>
+      <w:bookmarkStart w:id="88" w:name="_Toc369636890"/>
       <w:r>
         <w:t>Product Performance</w:t>
       </w:r>
@@ -49359,7 +49955,7 @@
       <w:pPr>
         <w:pStyle w:val="Heading4"/>
       </w:pPr>
-      <w:bookmarkStart w:id="89" w:name="_Toc364756800"/>
+      <w:bookmarkStart w:id="89" w:name="_Toc369636891"/>
       <w:r>
         <w:t>Source</w:t>
       </w:r>
@@ -49382,7 +49978,7 @@
       <w:pPr>
         <w:pStyle w:val="Heading4"/>
       </w:pPr>
-      <w:bookmarkStart w:id="90" w:name="_Toc364756801"/>
+      <w:bookmarkStart w:id="90" w:name="_Toc369636892"/>
       <w:r>
         <w:t>File Format</w:t>
       </w:r>
@@ -49397,7 +49993,7 @@
       <w:pPr>
         <w:pStyle w:val="Heading4"/>
       </w:pPr>
-      <w:bookmarkStart w:id="91" w:name="_Toc364756802"/>
+      <w:bookmarkStart w:id="91" w:name="_Toc369636893"/>
       <w:r>
         <w:t>Processing Rules – Whole File</w:t>
       </w:r>
@@ -49453,7 +50049,7 @@
       <w:pPr>
         <w:pStyle w:val="Heading4"/>
       </w:pPr>
-      <w:bookmarkStart w:id="92" w:name="_Toc364756803"/>
+      <w:bookmarkStart w:id="92" w:name="_Toc369636894"/>
       <w:r>
         <w:t>FLU Interface Name</w:t>
       </w:r>
@@ -49497,7 +50093,7 @@
       <w:pPr>
         <w:pStyle w:val="Heading4"/>
       </w:pPr>
-      <w:bookmarkStart w:id="93" w:name="_Toc364756804"/>
+      <w:bookmarkStart w:id="93" w:name="_Toc369636895"/>
       <w:r>
         <w:t>FLU Table Field Definitions</w:t>
       </w:r>
@@ -52301,7 +52897,7 @@
           <w:numId w:val="6"/>
         </w:numPr>
       </w:pPr>
-      <w:bookmarkStart w:id="94" w:name="_Toc364756805"/>
+      <w:bookmarkStart w:id="94" w:name="_Toc369636896"/>
       <w:r>
         <w:t>Sample Data</w:t>
       </w:r>
@@ -55702,7 +56298,7 @@
             <w:fldChar w:fldCharType="separate"/>
           </w:r>
           <w:r>
-            <w:t>iii</w:t>
+            <w:t>i</w:t>
           </w:r>
           <w:r>
             <w:fldChar w:fldCharType="end"/>
@@ -55860,7 +56456,7 @@
             <w:fldChar w:fldCharType="separate"/>
           </w:r>
           <w:r>
-            <w:t>3</w:t>
+            <w:t>25</w:t>
           </w:r>
           <w:r>
             <w:fldChar w:fldCharType="end"/>
@@ -55934,21 +56530,11 @@
           <w:pPr>
             <w:pStyle w:val="Header"/>
           </w:pPr>
-          <w:r>
-            <w:fldChar w:fldCharType="begin"/>
-          </w:r>
-          <w:r>
-            <w:instrText xml:space="preserve"> TITLE  \* MERGEFORMAT </w:instrText>
-          </w:r>
-          <w:r>
-            <w:fldChar w:fldCharType="separate"/>
-          </w:r>
-          <w:r>
-            <w:t>Functional Specification</w:t>
-          </w:r>
-          <w:r>
-            <w:fldChar w:fldCharType="end"/>
-          </w:r>
+          <w:fldSimple w:instr=" TITLE  \* MERGEFORMAT ">
+            <w:r>
+              <w:t>Functional Specification</w:t>
+            </w:r>
+          </w:fldSimple>
           <w:r>
             <w:fldChar w:fldCharType="begin"/>
           </w:r>
@@ -56035,21 +56621,11 @@
           <w:pPr>
             <w:pStyle w:val="Header"/>
           </w:pPr>
-          <w:r>
-            <w:fldChar w:fldCharType="begin"/>
-          </w:r>
-          <w:r>
-            <w:instrText xml:space="preserve"> TITLE  "Functional Specification"  \* MERGEFORMAT </w:instrText>
-          </w:r>
-          <w:r>
-            <w:fldChar w:fldCharType="separate"/>
-          </w:r>
-          <w:r>
-            <w:t>Functional Specification</w:t>
-          </w:r>
-          <w:r>
-            <w:fldChar w:fldCharType="end"/>
-          </w:r>
+          <w:fldSimple w:instr=" TITLE  &quot;Functional Specification&quot;  \* MERGEFORMAT ">
+            <w:r>
+              <w:t>Functional Specification</w:t>
+            </w:r>
+          </w:fldSimple>
           <w:r>
             <w:fldChar w:fldCharType="begin"/>
           </w:r>
@@ -56121,21 +56697,11 @@
           <w:pPr>
             <w:pStyle w:val="Header"/>
           </w:pPr>
-          <w:r>
-            <w:fldChar w:fldCharType="begin"/>
-          </w:r>
-          <w:r>
-            <w:instrText xml:space="preserve"> TITLE  \* MERGEFORMAT </w:instrText>
-          </w:r>
-          <w:r>
-            <w:fldChar w:fldCharType="separate"/>
-          </w:r>
-          <w:r>
-            <w:t>Functional Specification</w:t>
-          </w:r>
-          <w:r>
-            <w:fldChar w:fldCharType="end"/>
-          </w:r>
+          <w:fldSimple w:instr=" TITLE  \* MERGEFORMAT ">
+            <w:r>
+              <w:t>Functional Specification</w:t>
+            </w:r>
+          </w:fldSimple>
           <w:r>
             <w:fldChar w:fldCharType="begin"/>
           </w:r>
@@ -60707,7 +61273,7 @@
 </file>
 
 <file path=customXml/itemProps1.xml><?xml version="1.0" encoding="utf-8"?>
-<ds:datastoreItem xmlns:ds="http://schemas.openxmlformats.org/officeDocument/2006/customXml" ds:itemID="{907B9684-2B85-4580-B06E-29256C3CC178}">
+<ds:datastoreItem xmlns:ds="http://schemas.openxmlformats.org/officeDocument/2006/customXml" ds:itemID="{D4D0BDB5-A63C-4311-B1A4-9CE8DE1D8AE5}">
   <ds:schemaRefs>
     <ds:schemaRef ds:uri="http://schemas.openxmlformats.org/officeDocument/2006/bibliography"/>
   </ds:schemaRefs>

</xml_diff>